<commit_message>
add installer weka and add car dataset
</commit_message>
<xml_diff>
--- a/Laporan Tugas Besar II.docx
+++ b/Laporan Tugas Besar II.docx
@@ -49,7 +49,6 @@
             </w:rPr>
             <w:t xml:space="preserve">Tugas </w:t>
           </w:r>
-          <w:proofErr w:type="spellStart"/>
           <w:r>
             <w:rPr>
               <w:rFonts w:cs="Times New Roman"/>
@@ -59,19 +58,7 @@
               <w:szCs w:val="32"/>
               <w:lang w:val="en-US"/>
             </w:rPr>
-            <w:t>Besar</w:t>
-          </w:r>
-          <w:proofErr w:type="spellEnd"/>
-          <w:r>
-            <w:rPr>
-              <w:rFonts w:cs="Times New Roman"/>
-              <w:b/>
-              <w:kern w:val="28"/>
-              <w:sz w:val="40"/>
-              <w:szCs w:val="32"/>
-              <w:lang w:val="en-US"/>
-            </w:rPr>
-            <w:t xml:space="preserve"> III </w:t>
+            <w:t xml:space="preserve">Besar III </w:t>
           </w:r>
         </w:p>
         <w:p>
@@ -118,7 +105,6 @@
             </w:rPr>
             <w:t xml:space="preserve">IF3170 – </w:t>
           </w:r>
-          <w:proofErr w:type="spellStart"/>
           <w:r>
             <w:rPr>
               <w:rFonts w:cs="Times New Roman"/>
@@ -126,29 +112,8 @@
               <w:szCs w:val="32"/>
               <w:lang w:val="en-US"/>
             </w:rPr>
-            <w:t>Inteligensi</w:t>
+            <w:t>Inteligensi Buatan</w:t>
           </w:r>
-          <w:proofErr w:type="spellEnd"/>
-          <w:r>
-            <w:rPr>
-              <w:rFonts w:cs="Times New Roman"/>
-              <w:kern w:val="28"/>
-              <w:szCs w:val="32"/>
-              <w:lang w:val="en-US"/>
-            </w:rPr>
-            <w:t xml:space="preserve"> </w:t>
-          </w:r>
-          <w:proofErr w:type="spellStart"/>
-          <w:r>
-            <w:rPr>
-              <w:rFonts w:cs="Times New Roman"/>
-              <w:kern w:val="28"/>
-              <w:szCs w:val="32"/>
-              <w:lang w:val="en-US"/>
-            </w:rPr>
-            <w:t>Buatan</w:t>
-          </w:r>
-          <w:proofErr w:type="spellEnd"/>
         </w:p>
         <w:p>
           <w:pPr>
@@ -200,7 +165,7 @@
                         <pic:cNvPicPr/>
                       </pic:nvPicPr>
                       <pic:blipFill>
-                        <a:blip r:embed="rId6">
+                        <a:blip r:embed="rId7">
                           <a:extLst>
                             <a:ext uri="{28A0092B-C50C-407E-A947-70E740481C1C}">
                               <a14:useLocalDpi xmlns:a14="http://schemas.microsoft.com/office/drawing/2010/main" val="0"/>
@@ -352,7 +317,6 @@
               <w:kern w:val="28"/>
             </w:rPr>
           </w:pPr>
-          <w:proofErr w:type="spellStart"/>
           <w:r>
             <w:rPr>
               <w:rFonts w:cs="Times New Roman"/>
@@ -360,17 +324,7 @@
               <w:kern w:val="28"/>
               <w:lang w:val="en-US"/>
             </w:rPr>
-            <w:t>Tjan</w:t>
-          </w:r>
-          <w:proofErr w:type="spellEnd"/>
-          <w:r>
-            <w:rPr>
-              <w:rFonts w:cs="Times New Roman"/>
-              <w:bCs/>
-              <w:kern w:val="28"/>
-              <w:lang w:val="en-US"/>
-            </w:rPr>
-            <w:t xml:space="preserve"> Marco Orlando</w:t>
+            <w:t>Tjan Marco Orlando</w:t>
           </w:r>
           <w:r>
             <w:rPr>
@@ -403,19 +357,8 @@
               <w:kern w:val="28"/>
               <w:lang w:val="en-US"/>
             </w:rPr>
-            <w:t xml:space="preserve">Ivan </w:t>
+            <w:t>Ivan Andrianto</w:t>
           </w:r>
-          <w:proofErr w:type="spellStart"/>
-          <w:r>
-            <w:rPr>
-              <w:rFonts w:cs="Times New Roman"/>
-              <w:bCs/>
-              <w:kern w:val="28"/>
-              <w:lang w:val="en-US"/>
-            </w:rPr>
-            <w:t>Andrianto</w:t>
-          </w:r>
-          <w:proofErr w:type="spellEnd"/>
           <w:r>
             <w:rPr>
               <w:rFonts w:cs="Times New Roman"/>
@@ -441,7 +384,6 @@
               <w:lang w:val="en-US"/>
             </w:rPr>
           </w:pPr>
-          <w:proofErr w:type="spellStart"/>
           <w:r>
             <w:rPr>
               <w:rFonts w:cs="Times New Roman"/>
@@ -449,49 +391,8 @@
               <w:kern w:val="28"/>
               <w:lang w:val="en-US"/>
             </w:rPr>
-            <w:t>Wilhelmus</w:t>
+            <w:t>Wilhelmus Andrian Tanujaya</w:t>
           </w:r>
-          <w:proofErr w:type="spellEnd"/>
-          <w:r>
-            <w:rPr>
-              <w:rFonts w:cs="Times New Roman"/>
-              <w:bCs/>
-              <w:kern w:val="28"/>
-              <w:lang w:val="en-US"/>
-            </w:rPr>
-            <w:t xml:space="preserve"> </w:t>
-          </w:r>
-          <w:proofErr w:type="spellStart"/>
-          <w:r>
-            <w:rPr>
-              <w:rFonts w:cs="Times New Roman"/>
-              <w:bCs/>
-              <w:kern w:val="28"/>
-              <w:lang w:val="en-US"/>
-            </w:rPr>
-            <w:t>Andrian</w:t>
-          </w:r>
-          <w:proofErr w:type="spellEnd"/>
-          <w:r>
-            <w:rPr>
-              <w:rFonts w:cs="Times New Roman"/>
-              <w:bCs/>
-              <w:kern w:val="28"/>
-              <w:lang w:val="en-US"/>
-            </w:rPr>
-            <w:t xml:space="preserve"> </w:t>
-          </w:r>
-          <w:proofErr w:type="spellStart"/>
-          <w:r>
-            <w:rPr>
-              <w:rFonts w:cs="Times New Roman"/>
-              <w:bCs/>
-              <w:kern w:val="28"/>
-              <w:lang w:val="en-US"/>
-            </w:rPr>
-            <w:t>Tanujaya</w:t>
-          </w:r>
-          <w:proofErr w:type="spellEnd"/>
           <w:r>
             <w:rPr>
               <w:rFonts w:cs="Times New Roman"/>
@@ -706,15 +607,3828 @@
     </w:sdt>
     <w:p>
       <w:pPr>
+        <w:pStyle w:val="Heading1"/>
         <w:rPr>
-          <w:rFonts w:cs="Times New Roman"/>
+          <w:lang w:val="en-US"/>
+        </w:rPr>
+      </w:pPr>
+      <w:r>
+        <w:rPr>
+          <w:lang w:val="en-US"/>
+        </w:rPr>
+        <w:lastRenderedPageBreak/>
+        <w:t>Log Activity</w:t>
+      </w:r>
+    </w:p>
+    <w:p/>
+    <w:tbl>
+      <w:tblPr>
+        <w:tblW w:w="0" w:type="auto"/>
+        <w:tblCellMar>
+          <w:top w:w="15" w:type="dxa"/>
+          <w:left w:w="15" w:type="dxa"/>
+          <w:bottom w:w="15" w:type="dxa"/>
+          <w:right w:w="15" w:type="dxa"/>
+        </w:tblCellMar>
+        <w:tblLook w:val="04A0" w:firstRow="1" w:lastRow="0" w:firstColumn="1" w:lastColumn="0" w:noHBand="0" w:noVBand="1"/>
+      </w:tblPr>
+      <w:tblGrid>
+        <w:gridCol w:w="1651"/>
+        <w:gridCol w:w="2779"/>
+        <w:gridCol w:w="4580"/>
+      </w:tblGrid>
+      <w:tr>
+        <w:tc>
+          <w:tcPr>
+            <w:tcW w:w="0" w:type="auto"/>
+            <w:tcBorders>
+              <w:top w:val="single" w:sz="6" w:space="0" w:color="000000"/>
+              <w:left w:val="single" w:sz="6" w:space="0" w:color="000000"/>
+              <w:bottom w:val="single" w:sz="6" w:space="0" w:color="000000"/>
+            </w:tcBorders>
+            <w:tcMar>
+              <w:top w:w="0" w:type="dxa"/>
+              <w:left w:w="120" w:type="dxa"/>
+              <w:bottom w:w="0" w:type="dxa"/>
+              <w:right w:w="120" w:type="dxa"/>
+            </w:tcMar>
+            <w:vAlign w:val="center"/>
+            <w:hideMark/>
+          </w:tcPr>
+          <w:p>
+            <w:r>
+              <w:t>Nama Mahasiswa</w:t>
+            </w:r>
+          </w:p>
+        </w:tc>
+        <w:tc>
+          <w:tcPr>
+            <w:tcW w:w="0" w:type="auto"/>
+            <w:tcBorders>
+              <w:top w:val="single" w:sz="4" w:space="0" w:color="auto"/>
+              <w:bottom w:val="single" w:sz="4" w:space="0" w:color="auto"/>
+              <w:right w:val="single" w:sz="4" w:space="0" w:color="auto"/>
+            </w:tcBorders>
+            <w:tcMar>
+              <w:top w:w="0" w:type="dxa"/>
+              <w:left w:w="120" w:type="dxa"/>
+              <w:bottom w:w="0" w:type="dxa"/>
+              <w:right w:w="120" w:type="dxa"/>
+            </w:tcMar>
+            <w:hideMark/>
+          </w:tcPr>
+          <w:p>
+            <w:r>
+              <w:t>:</w:t>
+            </w:r>
+          </w:p>
+        </w:tc>
+        <w:tc>
+          <w:tcPr>
+            <w:tcW w:w="0" w:type="auto"/>
+            <w:tcBorders>
+              <w:top w:val="single" w:sz="6" w:space="0" w:color="000000"/>
+              <w:left w:val="single" w:sz="4" w:space="0" w:color="auto"/>
+              <w:bottom w:val="single" w:sz="6" w:space="0" w:color="000000"/>
+              <w:right w:val="single" w:sz="6" w:space="0" w:color="000000"/>
+            </w:tcBorders>
+            <w:tcMar>
+              <w:top w:w="0" w:type="dxa"/>
+              <w:left w:w="120" w:type="dxa"/>
+              <w:bottom w:w="0" w:type="dxa"/>
+              <w:right w:w="120" w:type="dxa"/>
+            </w:tcMar>
+            <w:hideMark/>
+          </w:tcPr>
+          <w:p>
+            <w:pPr>
+              <w:rPr>
+                <w:lang w:val="en-US"/>
+              </w:rPr>
+            </w:pPr>
+            <w:r>
+              <w:rPr>
+                <w:lang w:val="en-US"/>
+              </w:rPr>
+              <w:t>Tjan Marco Orlando</w:t>
+            </w:r>
+          </w:p>
+        </w:tc>
+      </w:tr>
+      <w:tr>
+        <w:tc>
+          <w:tcPr>
+            <w:tcW w:w="0" w:type="auto"/>
+            <w:tcBorders>
+              <w:top w:val="single" w:sz="6" w:space="0" w:color="000000"/>
+              <w:left w:val="single" w:sz="6" w:space="0" w:color="000000"/>
+              <w:bottom w:val="single" w:sz="6" w:space="0" w:color="000000"/>
+            </w:tcBorders>
+            <w:tcMar>
+              <w:top w:w="0" w:type="dxa"/>
+              <w:left w:w="120" w:type="dxa"/>
+              <w:bottom w:w="0" w:type="dxa"/>
+              <w:right w:w="120" w:type="dxa"/>
+            </w:tcMar>
+            <w:vAlign w:val="center"/>
+            <w:hideMark/>
+          </w:tcPr>
+          <w:p>
+            <w:r>
+              <w:t>NIM</w:t>
+            </w:r>
+          </w:p>
+        </w:tc>
+        <w:tc>
+          <w:tcPr>
+            <w:tcW w:w="0" w:type="auto"/>
+            <w:tcBorders>
+              <w:top w:val="single" w:sz="4" w:space="0" w:color="auto"/>
+              <w:bottom w:val="single" w:sz="4" w:space="0" w:color="auto"/>
+              <w:right w:val="single" w:sz="4" w:space="0" w:color="auto"/>
+            </w:tcBorders>
+            <w:tcMar>
+              <w:top w:w="0" w:type="dxa"/>
+              <w:left w:w="120" w:type="dxa"/>
+              <w:bottom w:w="0" w:type="dxa"/>
+              <w:right w:w="120" w:type="dxa"/>
+            </w:tcMar>
+            <w:hideMark/>
+          </w:tcPr>
+          <w:p>
+            <w:r>
+              <w:t>:</w:t>
+            </w:r>
+          </w:p>
+        </w:tc>
+        <w:tc>
+          <w:tcPr>
+            <w:tcW w:w="0" w:type="auto"/>
+            <w:tcBorders>
+              <w:top w:val="single" w:sz="6" w:space="0" w:color="000000"/>
+              <w:left w:val="single" w:sz="4" w:space="0" w:color="auto"/>
+              <w:bottom w:val="single" w:sz="6" w:space="0" w:color="000000"/>
+              <w:right w:val="single" w:sz="6" w:space="0" w:color="000000"/>
+            </w:tcBorders>
+            <w:tcMar>
+              <w:top w:w="0" w:type="dxa"/>
+              <w:left w:w="120" w:type="dxa"/>
+              <w:bottom w:w="0" w:type="dxa"/>
+              <w:right w:w="120" w:type="dxa"/>
+            </w:tcMar>
+            <w:hideMark/>
+          </w:tcPr>
+          <w:p>
+            <w:r>
+              <w:t>13513038</w:t>
+            </w:r>
+          </w:p>
+        </w:tc>
+      </w:tr>
+      <w:tr>
+        <w:tc>
+          <w:tcPr>
+            <w:tcW w:w="0" w:type="auto"/>
+            <w:tcBorders>
+              <w:top w:val="single" w:sz="6" w:space="0" w:color="000000"/>
+              <w:left w:val="single" w:sz="6" w:space="0" w:color="000000"/>
+              <w:bottom w:val="single" w:sz="6" w:space="0" w:color="000000"/>
+              <w:right w:val="single" w:sz="6" w:space="0" w:color="000000"/>
+            </w:tcBorders>
+            <w:tcMar>
+              <w:top w:w="0" w:type="dxa"/>
+              <w:left w:w="120" w:type="dxa"/>
+              <w:bottom w:w="0" w:type="dxa"/>
+              <w:right w:w="120" w:type="dxa"/>
+            </w:tcMar>
+            <w:hideMark/>
+          </w:tcPr>
+          <w:p>
+            <w:pPr>
+              <w:jc w:val="center"/>
+            </w:pPr>
+            <w:r>
+              <w:t>Tugas  ke-</w:t>
+            </w:r>
+          </w:p>
+        </w:tc>
+        <w:tc>
+          <w:tcPr>
+            <w:tcW w:w="0" w:type="auto"/>
+            <w:tcBorders>
+              <w:top w:val="single" w:sz="4" w:space="0" w:color="auto"/>
+              <w:left w:val="single" w:sz="6" w:space="0" w:color="000000"/>
+              <w:bottom w:val="single" w:sz="6" w:space="0" w:color="000000"/>
+              <w:right w:val="single" w:sz="6" w:space="0" w:color="000000"/>
+            </w:tcBorders>
+            <w:tcMar>
+              <w:top w:w="0" w:type="dxa"/>
+              <w:left w:w="120" w:type="dxa"/>
+              <w:bottom w:w="0" w:type="dxa"/>
+              <w:right w:w="120" w:type="dxa"/>
+            </w:tcMar>
+            <w:hideMark/>
+          </w:tcPr>
+          <w:p>
+            <w:pPr>
+              <w:jc w:val="center"/>
+            </w:pPr>
+            <w:r>
+              <w:t>Kegiatan</w:t>
+            </w:r>
+          </w:p>
+        </w:tc>
+        <w:tc>
+          <w:tcPr>
+            <w:tcW w:w="0" w:type="auto"/>
+            <w:tcBorders>
+              <w:top w:val="single" w:sz="6" w:space="0" w:color="000000"/>
+              <w:left w:val="single" w:sz="6" w:space="0" w:color="000000"/>
+              <w:bottom w:val="single" w:sz="6" w:space="0" w:color="000000"/>
+              <w:right w:val="single" w:sz="6" w:space="0" w:color="000000"/>
+            </w:tcBorders>
+            <w:tcMar>
+              <w:top w:w="0" w:type="dxa"/>
+              <w:left w:w="120" w:type="dxa"/>
+              <w:bottom w:w="0" w:type="dxa"/>
+              <w:right w:w="120" w:type="dxa"/>
+            </w:tcMar>
+            <w:hideMark/>
+          </w:tcPr>
+          <w:p>
+            <w:pPr>
+              <w:jc w:val="center"/>
+            </w:pPr>
+            <w:r>
+              <w:t>Hasil</w:t>
+            </w:r>
+          </w:p>
+        </w:tc>
+      </w:tr>
+      <w:tr>
+        <w:tc>
+          <w:tcPr>
+            <w:tcW w:w="0" w:type="auto"/>
+            <w:tcBorders>
+              <w:top w:val="single" w:sz="6" w:space="0" w:color="000000"/>
+              <w:left w:val="single" w:sz="6" w:space="0" w:color="000000"/>
+              <w:bottom w:val="single" w:sz="6" w:space="0" w:color="000000"/>
+              <w:right w:val="single" w:sz="6" w:space="0" w:color="000000"/>
+            </w:tcBorders>
+            <w:tcMar>
+              <w:top w:w="0" w:type="dxa"/>
+              <w:left w:w="120" w:type="dxa"/>
+              <w:bottom w:w="0" w:type="dxa"/>
+              <w:right w:w="120" w:type="dxa"/>
+            </w:tcMar>
+            <w:hideMark/>
+          </w:tcPr>
+          <w:p>
+            <w:r>
+              <w:t>1</w:t>
+            </w:r>
+          </w:p>
+        </w:tc>
+        <w:tc>
+          <w:tcPr>
+            <w:tcW w:w="0" w:type="auto"/>
+            <w:tcBorders>
+              <w:top w:val="single" w:sz="6" w:space="0" w:color="000000"/>
+              <w:left w:val="single" w:sz="6" w:space="0" w:color="000000"/>
+              <w:bottom w:val="single" w:sz="6" w:space="0" w:color="000000"/>
+              <w:right w:val="single" w:sz="6" w:space="0" w:color="000000"/>
+            </w:tcBorders>
+            <w:tcMar>
+              <w:top w:w="0" w:type="dxa"/>
+              <w:left w:w="120" w:type="dxa"/>
+              <w:bottom w:w="0" w:type="dxa"/>
+              <w:right w:w="120" w:type="dxa"/>
+            </w:tcMar>
+          </w:tcPr>
+          <w:p>
+            <w:pPr>
+              <w:rPr>
+                <w:lang w:val="en-US"/>
+              </w:rPr>
+            </w:pPr>
+            <w:r>
+              <w:rPr>
+                <w:lang w:val="en-US"/>
+              </w:rPr>
+              <w:t xml:space="preserve">Membuat k-NN untuk skema </w:t>
+            </w:r>
+            <w:r>
+              <w:rPr>
+                <w:i/>
+                <w:lang w:val="en-US"/>
+              </w:rPr>
+              <w:t>full training</w:t>
+            </w:r>
+          </w:p>
+        </w:tc>
+        <w:tc>
+          <w:tcPr>
+            <w:tcW w:w="0" w:type="auto"/>
+            <w:tcBorders>
+              <w:top w:val="single" w:sz="6" w:space="0" w:color="000000"/>
+              <w:left w:val="single" w:sz="6" w:space="0" w:color="000000"/>
+              <w:bottom w:val="single" w:sz="6" w:space="0" w:color="000000"/>
+              <w:right w:val="single" w:sz="6" w:space="0" w:color="000000"/>
+            </w:tcBorders>
+            <w:tcMar>
+              <w:top w:w="0" w:type="dxa"/>
+              <w:left w:w="120" w:type="dxa"/>
+              <w:bottom w:w="0" w:type="dxa"/>
+              <w:right w:w="120" w:type="dxa"/>
+            </w:tcMar>
+          </w:tcPr>
+          <w:p>
+            <w:pPr>
+              <w:rPr>
+                <w:lang w:val="en-US"/>
+              </w:rPr>
+            </w:pPr>
+            <w:r>
+              <w:rPr>
+                <w:lang w:val="en-US"/>
+              </w:rPr>
+              <w:t xml:space="preserve">1 </w:t>
+            </w:r>
+            <w:r>
+              <w:rPr>
+                <w:i/>
+                <w:lang w:val="en-US"/>
+              </w:rPr>
+              <w:t xml:space="preserve">folder project </w:t>
+            </w:r>
+            <w:r>
+              <w:rPr>
+                <w:lang w:val="en-US"/>
+              </w:rPr>
+              <w:t xml:space="preserve">yang berisi implementasi k-NN untuk skema </w:t>
+            </w:r>
+            <w:r>
+              <w:rPr>
+                <w:i/>
+                <w:lang w:val="en-US"/>
+              </w:rPr>
+              <w:t>full training.</w:t>
+            </w:r>
+            <w:r>
+              <w:rPr>
+                <w:lang w:val="en-US"/>
+              </w:rPr>
+              <w:t xml:space="preserve"> </w:t>
+            </w:r>
+          </w:p>
+        </w:tc>
+      </w:tr>
+      <w:tr>
+        <w:tc>
+          <w:tcPr>
+            <w:tcW w:w="0" w:type="auto"/>
+            <w:tcBorders>
+              <w:top w:val="single" w:sz="6" w:space="0" w:color="000000"/>
+              <w:left w:val="single" w:sz="6" w:space="0" w:color="000000"/>
+              <w:bottom w:val="single" w:sz="6" w:space="0" w:color="000000"/>
+              <w:right w:val="single" w:sz="6" w:space="0" w:color="000000"/>
+            </w:tcBorders>
+            <w:tcMar>
+              <w:top w:w="0" w:type="dxa"/>
+              <w:left w:w="120" w:type="dxa"/>
+              <w:bottom w:w="0" w:type="dxa"/>
+              <w:right w:w="120" w:type="dxa"/>
+            </w:tcMar>
+            <w:hideMark/>
+          </w:tcPr>
+          <w:p>
+            <w:r>
+              <w:t>2</w:t>
+            </w:r>
+          </w:p>
+        </w:tc>
+        <w:tc>
+          <w:tcPr>
+            <w:tcW w:w="0" w:type="auto"/>
+            <w:tcBorders>
+              <w:top w:val="single" w:sz="6" w:space="0" w:color="000000"/>
+              <w:left w:val="single" w:sz="6" w:space="0" w:color="000000"/>
+              <w:bottom w:val="single" w:sz="6" w:space="0" w:color="000000"/>
+              <w:right w:val="single" w:sz="6" w:space="0" w:color="000000"/>
+            </w:tcBorders>
+            <w:tcMar>
+              <w:top w:w="0" w:type="dxa"/>
+              <w:left w:w="120" w:type="dxa"/>
+              <w:bottom w:w="0" w:type="dxa"/>
+              <w:right w:w="120" w:type="dxa"/>
+            </w:tcMar>
+          </w:tcPr>
+          <w:p/>
+        </w:tc>
+        <w:tc>
+          <w:tcPr>
+            <w:tcW w:w="0" w:type="auto"/>
+            <w:tcBorders>
+              <w:top w:val="single" w:sz="6" w:space="0" w:color="000000"/>
+              <w:left w:val="single" w:sz="6" w:space="0" w:color="000000"/>
+              <w:bottom w:val="single" w:sz="6" w:space="0" w:color="000000"/>
+              <w:right w:val="single" w:sz="6" w:space="0" w:color="000000"/>
+            </w:tcBorders>
+            <w:tcMar>
+              <w:top w:w="0" w:type="dxa"/>
+              <w:left w:w="120" w:type="dxa"/>
+              <w:bottom w:w="0" w:type="dxa"/>
+              <w:right w:w="120" w:type="dxa"/>
+            </w:tcMar>
+          </w:tcPr>
+          <w:p/>
+        </w:tc>
+      </w:tr>
+      <w:tr>
+        <w:tc>
+          <w:tcPr>
+            <w:tcW w:w="0" w:type="auto"/>
+            <w:tcBorders>
+              <w:top w:val="single" w:sz="6" w:space="0" w:color="000000"/>
+              <w:left w:val="single" w:sz="6" w:space="0" w:color="000000"/>
+              <w:bottom w:val="single" w:sz="6" w:space="0" w:color="000000"/>
+              <w:right w:val="single" w:sz="6" w:space="0" w:color="000000"/>
+            </w:tcBorders>
+            <w:tcMar>
+              <w:top w:w="0" w:type="dxa"/>
+              <w:left w:w="120" w:type="dxa"/>
+              <w:bottom w:w="0" w:type="dxa"/>
+              <w:right w:w="120" w:type="dxa"/>
+            </w:tcMar>
+            <w:hideMark/>
+          </w:tcPr>
+          <w:p>
+            <w:r>
+              <w:t>3</w:t>
+            </w:r>
+          </w:p>
+        </w:tc>
+        <w:tc>
+          <w:tcPr>
+            <w:tcW w:w="0" w:type="auto"/>
+            <w:tcBorders>
+              <w:top w:val="single" w:sz="6" w:space="0" w:color="000000"/>
+              <w:left w:val="single" w:sz="6" w:space="0" w:color="000000"/>
+              <w:bottom w:val="single" w:sz="6" w:space="0" w:color="000000"/>
+              <w:right w:val="single" w:sz="6" w:space="0" w:color="000000"/>
+            </w:tcBorders>
+            <w:tcMar>
+              <w:top w:w="0" w:type="dxa"/>
+              <w:left w:w="120" w:type="dxa"/>
+              <w:bottom w:w="0" w:type="dxa"/>
+              <w:right w:w="120" w:type="dxa"/>
+            </w:tcMar>
+          </w:tcPr>
+          <w:p/>
+        </w:tc>
+        <w:tc>
+          <w:tcPr>
+            <w:tcW w:w="0" w:type="auto"/>
+            <w:tcBorders>
+              <w:top w:val="single" w:sz="6" w:space="0" w:color="000000"/>
+              <w:left w:val="single" w:sz="6" w:space="0" w:color="000000"/>
+              <w:bottom w:val="single" w:sz="6" w:space="0" w:color="000000"/>
+              <w:right w:val="single" w:sz="6" w:space="0" w:color="000000"/>
+            </w:tcBorders>
+            <w:tcMar>
+              <w:top w:w="0" w:type="dxa"/>
+              <w:left w:w="120" w:type="dxa"/>
+              <w:bottom w:w="0" w:type="dxa"/>
+              <w:right w:w="120" w:type="dxa"/>
+            </w:tcMar>
+          </w:tcPr>
+          <w:p/>
+        </w:tc>
+      </w:tr>
+      <w:tr>
+        <w:tc>
+          <w:tcPr>
+            <w:tcW w:w="0" w:type="auto"/>
+            <w:tcBorders>
+              <w:top w:val="single" w:sz="6" w:space="0" w:color="000000"/>
+              <w:left w:val="single" w:sz="6" w:space="0" w:color="000000"/>
+              <w:bottom w:val="single" w:sz="6" w:space="0" w:color="000000"/>
+              <w:right w:val="single" w:sz="6" w:space="0" w:color="000000"/>
+            </w:tcBorders>
+            <w:tcMar>
+              <w:top w:w="0" w:type="dxa"/>
+              <w:left w:w="120" w:type="dxa"/>
+              <w:bottom w:w="0" w:type="dxa"/>
+              <w:right w:w="120" w:type="dxa"/>
+            </w:tcMar>
+            <w:hideMark/>
+          </w:tcPr>
+          <w:p>
+            <w:r>
+              <w:t>4</w:t>
+            </w:r>
+          </w:p>
+        </w:tc>
+        <w:tc>
+          <w:tcPr>
+            <w:tcW w:w="0" w:type="auto"/>
+            <w:tcBorders>
+              <w:top w:val="single" w:sz="6" w:space="0" w:color="000000"/>
+              <w:left w:val="single" w:sz="6" w:space="0" w:color="000000"/>
+              <w:bottom w:val="single" w:sz="6" w:space="0" w:color="000000"/>
+              <w:right w:val="single" w:sz="6" w:space="0" w:color="000000"/>
+            </w:tcBorders>
+            <w:tcMar>
+              <w:top w:w="0" w:type="dxa"/>
+              <w:left w:w="120" w:type="dxa"/>
+              <w:bottom w:w="0" w:type="dxa"/>
+              <w:right w:w="120" w:type="dxa"/>
+            </w:tcMar>
+          </w:tcPr>
+          <w:p/>
+        </w:tc>
+        <w:tc>
+          <w:tcPr>
+            <w:tcW w:w="0" w:type="auto"/>
+            <w:tcBorders>
+              <w:top w:val="single" w:sz="6" w:space="0" w:color="000000"/>
+              <w:left w:val="single" w:sz="6" w:space="0" w:color="000000"/>
+              <w:bottom w:val="single" w:sz="6" w:space="0" w:color="000000"/>
+              <w:right w:val="single" w:sz="6" w:space="0" w:color="000000"/>
+            </w:tcBorders>
+            <w:tcMar>
+              <w:top w:w="0" w:type="dxa"/>
+              <w:left w:w="120" w:type="dxa"/>
+              <w:bottom w:w="0" w:type="dxa"/>
+              <w:right w:w="120" w:type="dxa"/>
+            </w:tcMar>
+          </w:tcPr>
+          <w:p/>
+        </w:tc>
+      </w:tr>
+      <w:tr>
+        <w:tc>
+          <w:tcPr>
+            <w:tcW w:w="0" w:type="auto"/>
+            <w:tcBorders>
+              <w:top w:val="single" w:sz="6" w:space="0" w:color="000000"/>
+              <w:left w:val="single" w:sz="6" w:space="0" w:color="000000"/>
+              <w:bottom w:val="single" w:sz="6" w:space="0" w:color="000000"/>
+              <w:right w:val="single" w:sz="6" w:space="0" w:color="000000"/>
+            </w:tcBorders>
+            <w:tcMar>
+              <w:top w:w="0" w:type="dxa"/>
+              <w:left w:w="120" w:type="dxa"/>
+              <w:bottom w:w="0" w:type="dxa"/>
+              <w:right w:w="120" w:type="dxa"/>
+            </w:tcMar>
+            <w:hideMark/>
+          </w:tcPr>
+          <w:p>
+            <w:r>
+              <w:t>5</w:t>
+            </w:r>
+          </w:p>
+        </w:tc>
+        <w:tc>
+          <w:tcPr>
+            <w:tcW w:w="0" w:type="auto"/>
+            <w:tcBorders>
+              <w:top w:val="single" w:sz="6" w:space="0" w:color="000000"/>
+              <w:left w:val="single" w:sz="6" w:space="0" w:color="000000"/>
+              <w:bottom w:val="single" w:sz="6" w:space="0" w:color="000000"/>
+              <w:right w:val="single" w:sz="6" w:space="0" w:color="000000"/>
+            </w:tcBorders>
+            <w:tcMar>
+              <w:top w:w="0" w:type="dxa"/>
+              <w:left w:w="120" w:type="dxa"/>
+              <w:bottom w:w="0" w:type="dxa"/>
+              <w:right w:w="120" w:type="dxa"/>
+            </w:tcMar>
+          </w:tcPr>
+          <w:p/>
+        </w:tc>
+        <w:tc>
+          <w:tcPr>
+            <w:tcW w:w="0" w:type="auto"/>
+            <w:tcBorders>
+              <w:top w:val="single" w:sz="6" w:space="0" w:color="000000"/>
+              <w:left w:val="single" w:sz="6" w:space="0" w:color="000000"/>
+              <w:bottom w:val="single" w:sz="6" w:space="0" w:color="000000"/>
+              <w:right w:val="single" w:sz="6" w:space="0" w:color="000000"/>
+            </w:tcBorders>
+            <w:tcMar>
+              <w:top w:w="0" w:type="dxa"/>
+              <w:left w:w="120" w:type="dxa"/>
+              <w:bottom w:w="0" w:type="dxa"/>
+              <w:right w:w="120" w:type="dxa"/>
+            </w:tcMar>
+          </w:tcPr>
+          <w:p/>
+        </w:tc>
+      </w:tr>
+    </w:tbl>
+    <w:p/>
+    <w:tbl>
+      <w:tblPr>
+        <w:tblW w:w="0" w:type="auto"/>
+        <w:tblCellMar>
+          <w:top w:w="15" w:type="dxa"/>
+          <w:left w:w="15" w:type="dxa"/>
+          <w:bottom w:w="15" w:type="dxa"/>
+          <w:right w:w="15" w:type="dxa"/>
+        </w:tblCellMar>
+        <w:tblLook w:val="04A0" w:firstRow="1" w:lastRow="0" w:firstColumn="1" w:lastColumn="0" w:noHBand="0" w:noVBand="1"/>
+      </w:tblPr>
+      <w:tblGrid>
+        <w:gridCol w:w="1558"/>
+        <w:gridCol w:w="3042"/>
+        <w:gridCol w:w="4410"/>
+      </w:tblGrid>
+      <w:tr>
+        <w:tc>
+          <w:tcPr>
+            <w:tcW w:w="0" w:type="auto"/>
+            <w:tcBorders>
+              <w:top w:val="single" w:sz="6" w:space="0" w:color="000000"/>
+              <w:left w:val="single" w:sz="6" w:space="0" w:color="000000"/>
+              <w:bottom w:val="single" w:sz="6" w:space="0" w:color="000000"/>
+            </w:tcBorders>
+            <w:tcMar>
+              <w:top w:w="0" w:type="dxa"/>
+              <w:left w:w="120" w:type="dxa"/>
+              <w:bottom w:w="0" w:type="dxa"/>
+              <w:right w:w="120" w:type="dxa"/>
+            </w:tcMar>
+            <w:vAlign w:val="center"/>
+            <w:hideMark/>
+          </w:tcPr>
+          <w:p>
+            <w:r>
+              <w:t>Nama Mahasiswa</w:t>
+            </w:r>
+          </w:p>
+        </w:tc>
+        <w:tc>
+          <w:tcPr>
+            <w:tcW w:w="0" w:type="auto"/>
+            <w:tcBorders>
+              <w:top w:val="single" w:sz="4" w:space="0" w:color="auto"/>
+              <w:bottom w:val="single" w:sz="4" w:space="0" w:color="auto"/>
+              <w:right w:val="single" w:sz="4" w:space="0" w:color="auto"/>
+            </w:tcBorders>
+            <w:tcMar>
+              <w:top w:w="0" w:type="dxa"/>
+              <w:left w:w="120" w:type="dxa"/>
+              <w:bottom w:w="0" w:type="dxa"/>
+              <w:right w:w="120" w:type="dxa"/>
+            </w:tcMar>
+            <w:hideMark/>
+          </w:tcPr>
+          <w:p>
+            <w:r>
+              <w:t>:</w:t>
+            </w:r>
+          </w:p>
+        </w:tc>
+        <w:tc>
+          <w:tcPr>
+            <w:tcW w:w="0" w:type="auto"/>
+            <w:tcBorders>
+              <w:top w:val="single" w:sz="6" w:space="0" w:color="000000"/>
+              <w:left w:val="single" w:sz="4" w:space="0" w:color="auto"/>
+              <w:bottom w:val="single" w:sz="6" w:space="0" w:color="000000"/>
+              <w:right w:val="single" w:sz="6" w:space="0" w:color="000000"/>
+            </w:tcBorders>
+            <w:tcMar>
+              <w:top w:w="0" w:type="dxa"/>
+              <w:left w:w="120" w:type="dxa"/>
+              <w:bottom w:w="0" w:type="dxa"/>
+              <w:right w:w="120" w:type="dxa"/>
+            </w:tcMar>
+            <w:hideMark/>
+          </w:tcPr>
+          <w:p>
+            <w:pPr>
+              <w:rPr>
+                <w:lang w:val="en-US"/>
+              </w:rPr>
+            </w:pPr>
+            <w:r>
+              <w:rPr>
+                <w:lang w:val="en-US"/>
+              </w:rPr>
+              <w:t>Ivan Andrianto</w:t>
+            </w:r>
+          </w:p>
+        </w:tc>
+      </w:tr>
+      <w:tr>
+        <w:tc>
+          <w:tcPr>
+            <w:tcW w:w="0" w:type="auto"/>
+            <w:tcBorders>
+              <w:top w:val="single" w:sz="6" w:space="0" w:color="000000"/>
+              <w:left w:val="single" w:sz="6" w:space="0" w:color="000000"/>
+              <w:bottom w:val="single" w:sz="6" w:space="0" w:color="000000"/>
+            </w:tcBorders>
+            <w:tcMar>
+              <w:top w:w="0" w:type="dxa"/>
+              <w:left w:w="120" w:type="dxa"/>
+              <w:bottom w:w="0" w:type="dxa"/>
+              <w:right w:w="120" w:type="dxa"/>
+            </w:tcMar>
+            <w:vAlign w:val="center"/>
+            <w:hideMark/>
+          </w:tcPr>
+          <w:p>
+            <w:r>
+              <w:t>NIM</w:t>
+            </w:r>
+          </w:p>
+        </w:tc>
+        <w:tc>
+          <w:tcPr>
+            <w:tcW w:w="0" w:type="auto"/>
+            <w:tcBorders>
+              <w:top w:val="single" w:sz="4" w:space="0" w:color="auto"/>
+              <w:bottom w:val="single" w:sz="4" w:space="0" w:color="auto"/>
+              <w:right w:val="single" w:sz="4" w:space="0" w:color="auto"/>
+            </w:tcBorders>
+            <w:tcMar>
+              <w:top w:w="0" w:type="dxa"/>
+              <w:left w:w="120" w:type="dxa"/>
+              <w:bottom w:w="0" w:type="dxa"/>
+              <w:right w:w="120" w:type="dxa"/>
+            </w:tcMar>
+            <w:hideMark/>
+          </w:tcPr>
+          <w:p>
+            <w:r>
+              <w:t>:</w:t>
+            </w:r>
+          </w:p>
+        </w:tc>
+        <w:tc>
+          <w:tcPr>
+            <w:tcW w:w="0" w:type="auto"/>
+            <w:tcBorders>
+              <w:top w:val="single" w:sz="6" w:space="0" w:color="000000"/>
+              <w:left w:val="single" w:sz="4" w:space="0" w:color="auto"/>
+              <w:bottom w:val="single" w:sz="6" w:space="0" w:color="000000"/>
+              <w:right w:val="single" w:sz="6" w:space="0" w:color="000000"/>
+            </w:tcBorders>
+            <w:tcMar>
+              <w:top w:w="0" w:type="dxa"/>
+              <w:left w:w="120" w:type="dxa"/>
+              <w:bottom w:w="0" w:type="dxa"/>
+              <w:right w:w="120" w:type="dxa"/>
+            </w:tcMar>
+            <w:hideMark/>
+          </w:tcPr>
+          <w:p>
+            <w:r>
+              <w:t>13513039</w:t>
+            </w:r>
+          </w:p>
+        </w:tc>
+      </w:tr>
+      <w:tr>
+        <w:tc>
+          <w:tcPr>
+            <w:tcW w:w="0" w:type="auto"/>
+            <w:tcBorders>
+              <w:top w:val="single" w:sz="6" w:space="0" w:color="000000"/>
+              <w:left w:val="single" w:sz="6" w:space="0" w:color="000000"/>
+              <w:bottom w:val="single" w:sz="6" w:space="0" w:color="000000"/>
+              <w:right w:val="single" w:sz="6" w:space="0" w:color="000000"/>
+            </w:tcBorders>
+            <w:tcMar>
+              <w:top w:w="0" w:type="dxa"/>
+              <w:left w:w="120" w:type="dxa"/>
+              <w:bottom w:w="0" w:type="dxa"/>
+              <w:right w:w="120" w:type="dxa"/>
+            </w:tcMar>
+            <w:hideMark/>
+          </w:tcPr>
+          <w:p>
+            <w:pPr>
+              <w:jc w:val="center"/>
+            </w:pPr>
+            <w:r>
+              <w:t>Tugas  ke-</w:t>
+            </w:r>
+          </w:p>
+        </w:tc>
+        <w:tc>
+          <w:tcPr>
+            <w:tcW w:w="0" w:type="auto"/>
+            <w:tcBorders>
+              <w:top w:val="single" w:sz="4" w:space="0" w:color="auto"/>
+              <w:left w:val="single" w:sz="6" w:space="0" w:color="000000"/>
+              <w:bottom w:val="single" w:sz="6" w:space="0" w:color="000000"/>
+              <w:right w:val="single" w:sz="6" w:space="0" w:color="000000"/>
+            </w:tcBorders>
+            <w:tcMar>
+              <w:top w:w="0" w:type="dxa"/>
+              <w:left w:w="120" w:type="dxa"/>
+              <w:bottom w:w="0" w:type="dxa"/>
+              <w:right w:w="120" w:type="dxa"/>
+            </w:tcMar>
+            <w:hideMark/>
+          </w:tcPr>
+          <w:p>
+            <w:pPr>
+              <w:jc w:val="center"/>
+            </w:pPr>
+            <w:r>
+              <w:t>Kegiatan</w:t>
+            </w:r>
+          </w:p>
+        </w:tc>
+        <w:tc>
+          <w:tcPr>
+            <w:tcW w:w="0" w:type="auto"/>
+            <w:tcBorders>
+              <w:top w:val="single" w:sz="6" w:space="0" w:color="000000"/>
+              <w:left w:val="single" w:sz="6" w:space="0" w:color="000000"/>
+              <w:bottom w:val="single" w:sz="6" w:space="0" w:color="000000"/>
+              <w:right w:val="single" w:sz="6" w:space="0" w:color="000000"/>
+            </w:tcBorders>
+            <w:tcMar>
+              <w:top w:w="0" w:type="dxa"/>
+              <w:left w:w="120" w:type="dxa"/>
+              <w:bottom w:w="0" w:type="dxa"/>
+              <w:right w:w="120" w:type="dxa"/>
+            </w:tcMar>
+            <w:hideMark/>
+          </w:tcPr>
+          <w:p>
+            <w:pPr>
+              <w:jc w:val="center"/>
+            </w:pPr>
+            <w:r>
+              <w:t>Hasil</w:t>
+            </w:r>
+          </w:p>
+        </w:tc>
+      </w:tr>
+      <w:tr>
+        <w:tc>
+          <w:tcPr>
+            <w:tcW w:w="0" w:type="auto"/>
+            <w:tcBorders>
+              <w:top w:val="single" w:sz="6" w:space="0" w:color="000000"/>
+              <w:left w:val="single" w:sz="6" w:space="0" w:color="000000"/>
+              <w:bottom w:val="single" w:sz="6" w:space="0" w:color="000000"/>
+              <w:right w:val="single" w:sz="6" w:space="0" w:color="000000"/>
+            </w:tcBorders>
+            <w:tcMar>
+              <w:top w:w="0" w:type="dxa"/>
+              <w:left w:w="120" w:type="dxa"/>
+              <w:bottom w:w="0" w:type="dxa"/>
+              <w:right w:w="120" w:type="dxa"/>
+            </w:tcMar>
+            <w:hideMark/>
+          </w:tcPr>
+          <w:p>
+            <w:r>
+              <w:t>1</w:t>
+            </w:r>
+          </w:p>
+        </w:tc>
+        <w:tc>
+          <w:tcPr>
+            <w:tcW w:w="0" w:type="auto"/>
+            <w:tcBorders>
+              <w:top w:val="single" w:sz="6" w:space="0" w:color="000000"/>
+              <w:left w:val="single" w:sz="6" w:space="0" w:color="000000"/>
+              <w:bottom w:val="single" w:sz="6" w:space="0" w:color="000000"/>
+              <w:right w:val="single" w:sz="6" w:space="0" w:color="000000"/>
+            </w:tcBorders>
+            <w:tcMar>
+              <w:top w:w="0" w:type="dxa"/>
+              <w:left w:w="120" w:type="dxa"/>
+              <w:bottom w:w="0" w:type="dxa"/>
+              <w:right w:w="120" w:type="dxa"/>
+            </w:tcMar>
+          </w:tcPr>
+          <w:p>
+            <w:pPr>
+              <w:rPr>
+                <w:lang w:val="en-US"/>
+              </w:rPr>
+            </w:pPr>
+            <w:r>
+              <w:rPr>
+                <w:lang w:val="en-US"/>
+              </w:rPr>
+              <w:t xml:space="preserve">Membuat Naïve Bayes untuk skema </w:t>
+            </w:r>
+            <w:r>
+              <w:rPr>
+                <w:i/>
+                <w:lang w:val="en-US"/>
+              </w:rPr>
+              <w:t>10-fold cross validation</w:t>
+            </w:r>
+          </w:p>
+        </w:tc>
+        <w:tc>
+          <w:tcPr>
+            <w:tcW w:w="0" w:type="auto"/>
+            <w:tcBorders>
+              <w:top w:val="single" w:sz="6" w:space="0" w:color="000000"/>
+              <w:left w:val="single" w:sz="6" w:space="0" w:color="000000"/>
+              <w:bottom w:val="single" w:sz="6" w:space="0" w:color="000000"/>
+              <w:right w:val="single" w:sz="6" w:space="0" w:color="000000"/>
+            </w:tcBorders>
+            <w:tcMar>
+              <w:top w:w="0" w:type="dxa"/>
+              <w:left w:w="120" w:type="dxa"/>
+              <w:bottom w:w="0" w:type="dxa"/>
+              <w:right w:w="120" w:type="dxa"/>
+            </w:tcMar>
+          </w:tcPr>
+          <w:p>
+            <w:pPr>
+              <w:rPr>
+                <w:lang w:val="en-US"/>
+              </w:rPr>
+            </w:pPr>
+            <w:r>
+              <w:rPr>
+                <w:lang w:val="en-US"/>
+              </w:rPr>
+              <w:t xml:space="preserve">1 </w:t>
+            </w:r>
+            <w:r>
+              <w:rPr>
+                <w:i/>
+                <w:lang w:val="en-US"/>
+              </w:rPr>
+              <w:t xml:space="preserve">folder project </w:t>
+            </w:r>
+            <w:r>
+              <w:rPr>
+                <w:lang w:val="en-US"/>
+              </w:rPr>
+              <w:t>yang berisi implementasi Naïve Bayes</w:t>
+            </w:r>
+            <w:r>
+              <w:rPr>
+                <w:lang w:val="en-US"/>
+              </w:rPr>
+              <w:t xml:space="preserve"> untuk skema </w:t>
+            </w:r>
+            <w:r>
+              <w:rPr>
+                <w:i/>
+                <w:lang w:val="en-US"/>
+              </w:rPr>
+              <w:t>10-fold cross validation</w:t>
+            </w:r>
+            <w:r>
+              <w:rPr>
+                <w:lang w:val="en-US"/>
+              </w:rPr>
+              <w:t>.</w:t>
+            </w:r>
+            <w:r>
+              <w:rPr>
+                <w:lang w:val="en-US"/>
+              </w:rPr>
+              <w:t xml:space="preserve"> </w:t>
+            </w:r>
+          </w:p>
+        </w:tc>
+      </w:tr>
+      <w:tr>
+        <w:tc>
+          <w:tcPr>
+            <w:tcW w:w="0" w:type="auto"/>
+            <w:tcBorders>
+              <w:top w:val="single" w:sz="6" w:space="0" w:color="000000"/>
+              <w:left w:val="single" w:sz="6" w:space="0" w:color="000000"/>
+              <w:bottom w:val="single" w:sz="6" w:space="0" w:color="000000"/>
+              <w:right w:val="single" w:sz="6" w:space="0" w:color="000000"/>
+            </w:tcBorders>
+            <w:tcMar>
+              <w:top w:w="0" w:type="dxa"/>
+              <w:left w:w="120" w:type="dxa"/>
+              <w:bottom w:w="0" w:type="dxa"/>
+              <w:right w:w="120" w:type="dxa"/>
+            </w:tcMar>
+            <w:hideMark/>
+          </w:tcPr>
+          <w:p>
+            <w:r>
+              <w:t>2</w:t>
+            </w:r>
+          </w:p>
+        </w:tc>
+        <w:tc>
+          <w:tcPr>
+            <w:tcW w:w="0" w:type="auto"/>
+            <w:tcBorders>
+              <w:top w:val="single" w:sz="6" w:space="0" w:color="000000"/>
+              <w:left w:val="single" w:sz="6" w:space="0" w:color="000000"/>
+              <w:bottom w:val="single" w:sz="6" w:space="0" w:color="000000"/>
+              <w:right w:val="single" w:sz="6" w:space="0" w:color="000000"/>
+            </w:tcBorders>
+            <w:tcMar>
+              <w:top w:w="0" w:type="dxa"/>
+              <w:left w:w="120" w:type="dxa"/>
+              <w:bottom w:w="0" w:type="dxa"/>
+              <w:right w:w="120" w:type="dxa"/>
+            </w:tcMar>
+          </w:tcPr>
+          <w:p/>
+        </w:tc>
+        <w:tc>
+          <w:tcPr>
+            <w:tcW w:w="0" w:type="auto"/>
+            <w:tcBorders>
+              <w:top w:val="single" w:sz="6" w:space="0" w:color="000000"/>
+              <w:left w:val="single" w:sz="6" w:space="0" w:color="000000"/>
+              <w:bottom w:val="single" w:sz="6" w:space="0" w:color="000000"/>
+              <w:right w:val="single" w:sz="6" w:space="0" w:color="000000"/>
+            </w:tcBorders>
+            <w:tcMar>
+              <w:top w:w="0" w:type="dxa"/>
+              <w:left w:w="120" w:type="dxa"/>
+              <w:bottom w:w="0" w:type="dxa"/>
+              <w:right w:w="120" w:type="dxa"/>
+            </w:tcMar>
+          </w:tcPr>
+          <w:p/>
+        </w:tc>
+      </w:tr>
+      <w:tr>
+        <w:tc>
+          <w:tcPr>
+            <w:tcW w:w="0" w:type="auto"/>
+            <w:tcBorders>
+              <w:top w:val="single" w:sz="6" w:space="0" w:color="000000"/>
+              <w:left w:val="single" w:sz="6" w:space="0" w:color="000000"/>
+              <w:bottom w:val="single" w:sz="6" w:space="0" w:color="000000"/>
+              <w:right w:val="single" w:sz="6" w:space="0" w:color="000000"/>
+            </w:tcBorders>
+            <w:tcMar>
+              <w:top w:w="0" w:type="dxa"/>
+              <w:left w:w="120" w:type="dxa"/>
+              <w:bottom w:w="0" w:type="dxa"/>
+              <w:right w:w="120" w:type="dxa"/>
+            </w:tcMar>
+            <w:hideMark/>
+          </w:tcPr>
+          <w:p>
+            <w:r>
+              <w:t>3</w:t>
+            </w:r>
+          </w:p>
+        </w:tc>
+        <w:tc>
+          <w:tcPr>
+            <w:tcW w:w="0" w:type="auto"/>
+            <w:tcBorders>
+              <w:top w:val="single" w:sz="6" w:space="0" w:color="000000"/>
+              <w:left w:val="single" w:sz="6" w:space="0" w:color="000000"/>
+              <w:bottom w:val="single" w:sz="6" w:space="0" w:color="000000"/>
+              <w:right w:val="single" w:sz="6" w:space="0" w:color="000000"/>
+            </w:tcBorders>
+            <w:tcMar>
+              <w:top w:w="0" w:type="dxa"/>
+              <w:left w:w="120" w:type="dxa"/>
+              <w:bottom w:w="0" w:type="dxa"/>
+              <w:right w:w="120" w:type="dxa"/>
+            </w:tcMar>
+          </w:tcPr>
+          <w:p/>
+        </w:tc>
+        <w:tc>
+          <w:tcPr>
+            <w:tcW w:w="0" w:type="auto"/>
+            <w:tcBorders>
+              <w:top w:val="single" w:sz="6" w:space="0" w:color="000000"/>
+              <w:left w:val="single" w:sz="6" w:space="0" w:color="000000"/>
+              <w:bottom w:val="single" w:sz="6" w:space="0" w:color="000000"/>
+              <w:right w:val="single" w:sz="6" w:space="0" w:color="000000"/>
+            </w:tcBorders>
+            <w:tcMar>
+              <w:top w:w="0" w:type="dxa"/>
+              <w:left w:w="120" w:type="dxa"/>
+              <w:bottom w:w="0" w:type="dxa"/>
+              <w:right w:w="120" w:type="dxa"/>
+            </w:tcMar>
+          </w:tcPr>
+          <w:p/>
+        </w:tc>
+      </w:tr>
+      <w:tr>
+        <w:tc>
+          <w:tcPr>
+            <w:tcW w:w="0" w:type="auto"/>
+            <w:tcBorders>
+              <w:top w:val="single" w:sz="6" w:space="0" w:color="000000"/>
+              <w:left w:val="single" w:sz="6" w:space="0" w:color="000000"/>
+              <w:bottom w:val="single" w:sz="6" w:space="0" w:color="000000"/>
+              <w:right w:val="single" w:sz="6" w:space="0" w:color="000000"/>
+            </w:tcBorders>
+            <w:tcMar>
+              <w:top w:w="0" w:type="dxa"/>
+              <w:left w:w="120" w:type="dxa"/>
+              <w:bottom w:w="0" w:type="dxa"/>
+              <w:right w:w="120" w:type="dxa"/>
+            </w:tcMar>
+            <w:hideMark/>
+          </w:tcPr>
+          <w:p>
+            <w:r>
+              <w:t>4</w:t>
+            </w:r>
+          </w:p>
+        </w:tc>
+        <w:tc>
+          <w:tcPr>
+            <w:tcW w:w="0" w:type="auto"/>
+            <w:tcBorders>
+              <w:top w:val="single" w:sz="6" w:space="0" w:color="000000"/>
+              <w:left w:val="single" w:sz="6" w:space="0" w:color="000000"/>
+              <w:bottom w:val="single" w:sz="6" w:space="0" w:color="000000"/>
+              <w:right w:val="single" w:sz="6" w:space="0" w:color="000000"/>
+            </w:tcBorders>
+            <w:tcMar>
+              <w:top w:w="0" w:type="dxa"/>
+              <w:left w:w="120" w:type="dxa"/>
+              <w:bottom w:w="0" w:type="dxa"/>
+              <w:right w:w="120" w:type="dxa"/>
+            </w:tcMar>
+          </w:tcPr>
+          <w:p/>
+        </w:tc>
+        <w:tc>
+          <w:tcPr>
+            <w:tcW w:w="0" w:type="auto"/>
+            <w:tcBorders>
+              <w:top w:val="single" w:sz="6" w:space="0" w:color="000000"/>
+              <w:left w:val="single" w:sz="6" w:space="0" w:color="000000"/>
+              <w:bottom w:val="single" w:sz="6" w:space="0" w:color="000000"/>
+              <w:right w:val="single" w:sz="6" w:space="0" w:color="000000"/>
+            </w:tcBorders>
+            <w:tcMar>
+              <w:top w:w="0" w:type="dxa"/>
+              <w:left w:w="120" w:type="dxa"/>
+              <w:bottom w:w="0" w:type="dxa"/>
+              <w:right w:w="120" w:type="dxa"/>
+            </w:tcMar>
+          </w:tcPr>
+          <w:p/>
+        </w:tc>
+      </w:tr>
+      <w:tr>
+        <w:tc>
+          <w:tcPr>
+            <w:tcW w:w="0" w:type="auto"/>
+            <w:tcBorders>
+              <w:top w:val="single" w:sz="6" w:space="0" w:color="000000"/>
+              <w:left w:val="single" w:sz="6" w:space="0" w:color="000000"/>
+              <w:bottom w:val="single" w:sz="6" w:space="0" w:color="000000"/>
+              <w:right w:val="single" w:sz="6" w:space="0" w:color="000000"/>
+            </w:tcBorders>
+            <w:tcMar>
+              <w:top w:w="0" w:type="dxa"/>
+              <w:left w:w="120" w:type="dxa"/>
+              <w:bottom w:w="0" w:type="dxa"/>
+              <w:right w:w="120" w:type="dxa"/>
+            </w:tcMar>
+            <w:hideMark/>
+          </w:tcPr>
+          <w:p>
+            <w:r>
+              <w:t>5</w:t>
+            </w:r>
+          </w:p>
+        </w:tc>
+        <w:tc>
+          <w:tcPr>
+            <w:tcW w:w="0" w:type="auto"/>
+            <w:tcBorders>
+              <w:top w:val="single" w:sz="6" w:space="0" w:color="000000"/>
+              <w:left w:val="single" w:sz="6" w:space="0" w:color="000000"/>
+              <w:bottom w:val="single" w:sz="6" w:space="0" w:color="000000"/>
+              <w:right w:val="single" w:sz="6" w:space="0" w:color="000000"/>
+            </w:tcBorders>
+            <w:tcMar>
+              <w:top w:w="0" w:type="dxa"/>
+              <w:left w:w="120" w:type="dxa"/>
+              <w:bottom w:w="0" w:type="dxa"/>
+              <w:right w:w="120" w:type="dxa"/>
+            </w:tcMar>
+          </w:tcPr>
+          <w:p/>
+        </w:tc>
+        <w:tc>
+          <w:tcPr>
+            <w:tcW w:w="0" w:type="auto"/>
+            <w:tcBorders>
+              <w:top w:val="single" w:sz="6" w:space="0" w:color="000000"/>
+              <w:left w:val="single" w:sz="6" w:space="0" w:color="000000"/>
+              <w:bottom w:val="single" w:sz="6" w:space="0" w:color="000000"/>
+              <w:right w:val="single" w:sz="6" w:space="0" w:color="000000"/>
+            </w:tcBorders>
+            <w:tcMar>
+              <w:top w:w="0" w:type="dxa"/>
+              <w:left w:w="120" w:type="dxa"/>
+              <w:bottom w:w="0" w:type="dxa"/>
+              <w:right w:w="120" w:type="dxa"/>
+            </w:tcMar>
+          </w:tcPr>
+          <w:p/>
+        </w:tc>
+      </w:tr>
+    </w:tbl>
+    <w:p/>
+    <w:tbl>
+      <w:tblPr>
+        <w:tblW w:w="0" w:type="auto"/>
+        <w:tblCellMar>
+          <w:top w:w="15" w:type="dxa"/>
+          <w:left w:w="15" w:type="dxa"/>
+          <w:bottom w:w="15" w:type="dxa"/>
+          <w:right w:w="15" w:type="dxa"/>
+        </w:tblCellMar>
+        <w:tblLook w:val="04A0" w:firstRow="1" w:lastRow="0" w:firstColumn="1" w:lastColumn="0" w:noHBand="0" w:noVBand="1"/>
+      </w:tblPr>
+      <w:tblGrid>
+        <w:gridCol w:w="1586"/>
+        <w:gridCol w:w="2968"/>
+        <w:gridCol w:w="4456"/>
+      </w:tblGrid>
+      <w:tr>
+        <w:tc>
+          <w:tcPr>
+            <w:tcW w:w="0" w:type="auto"/>
+            <w:tcBorders>
+              <w:top w:val="single" w:sz="6" w:space="0" w:color="000000"/>
+              <w:left w:val="single" w:sz="6" w:space="0" w:color="000000"/>
+              <w:bottom w:val="single" w:sz="6" w:space="0" w:color="000000"/>
+            </w:tcBorders>
+            <w:tcMar>
+              <w:top w:w="0" w:type="dxa"/>
+              <w:left w:w="120" w:type="dxa"/>
+              <w:bottom w:w="0" w:type="dxa"/>
+              <w:right w:w="120" w:type="dxa"/>
+            </w:tcMar>
+            <w:vAlign w:val="center"/>
+            <w:hideMark/>
+          </w:tcPr>
+          <w:p>
+            <w:r>
+              <w:t>Nama Mahasiswa</w:t>
+            </w:r>
+          </w:p>
+        </w:tc>
+        <w:tc>
+          <w:tcPr>
+            <w:tcW w:w="0" w:type="auto"/>
+            <w:tcBorders>
+              <w:top w:val="single" w:sz="4" w:space="0" w:color="auto"/>
+              <w:bottom w:val="single" w:sz="4" w:space="0" w:color="auto"/>
+              <w:right w:val="single" w:sz="4" w:space="0" w:color="auto"/>
+            </w:tcBorders>
+            <w:tcMar>
+              <w:top w:w="0" w:type="dxa"/>
+              <w:left w:w="120" w:type="dxa"/>
+              <w:bottom w:w="0" w:type="dxa"/>
+              <w:right w:w="120" w:type="dxa"/>
+            </w:tcMar>
+            <w:hideMark/>
+          </w:tcPr>
+          <w:p>
+            <w:r>
+              <w:t>:</w:t>
+            </w:r>
+          </w:p>
+        </w:tc>
+        <w:tc>
+          <w:tcPr>
+            <w:tcW w:w="0" w:type="auto"/>
+            <w:tcBorders>
+              <w:top w:val="single" w:sz="6" w:space="0" w:color="000000"/>
+              <w:left w:val="single" w:sz="4" w:space="0" w:color="auto"/>
+              <w:bottom w:val="single" w:sz="6" w:space="0" w:color="000000"/>
+              <w:right w:val="single" w:sz="6" w:space="0" w:color="000000"/>
+            </w:tcBorders>
+            <w:tcMar>
+              <w:top w:w="0" w:type="dxa"/>
+              <w:left w:w="120" w:type="dxa"/>
+              <w:bottom w:w="0" w:type="dxa"/>
+              <w:right w:w="120" w:type="dxa"/>
+            </w:tcMar>
+            <w:hideMark/>
+          </w:tcPr>
+          <w:p>
+            <w:pPr>
+              <w:rPr>
+                <w:lang w:val="en-US"/>
+              </w:rPr>
+            </w:pPr>
+            <w:r>
+              <w:rPr>
+                <w:lang w:val="en-US"/>
+              </w:rPr>
+              <w:t>Wilhelmus Andrian Tanujaya</w:t>
+            </w:r>
+          </w:p>
+        </w:tc>
+      </w:tr>
+      <w:tr>
+        <w:tc>
+          <w:tcPr>
+            <w:tcW w:w="0" w:type="auto"/>
+            <w:tcBorders>
+              <w:top w:val="single" w:sz="6" w:space="0" w:color="000000"/>
+              <w:left w:val="single" w:sz="6" w:space="0" w:color="000000"/>
+              <w:bottom w:val="single" w:sz="6" w:space="0" w:color="000000"/>
+            </w:tcBorders>
+            <w:tcMar>
+              <w:top w:w="0" w:type="dxa"/>
+              <w:left w:w="120" w:type="dxa"/>
+              <w:bottom w:w="0" w:type="dxa"/>
+              <w:right w:w="120" w:type="dxa"/>
+            </w:tcMar>
+            <w:vAlign w:val="center"/>
+            <w:hideMark/>
+          </w:tcPr>
+          <w:p>
+            <w:r>
+              <w:t>NIM</w:t>
+            </w:r>
+          </w:p>
+        </w:tc>
+        <w:tc>
+          <w:tcPr>
+            <w:tcW w:w="0" w:type="auto"/>
+            <w:tcBorders>
+              <w:top w:val="single" w:sz="4" w:space="0" w:color="auto"/>
+              <w:bottom w:val="single" w:sz="4" w:space="0" w:color="auto"/>
+              <w:right w:val="single" w:sz="4" w:space="0" w:color="auto"/>
+            </w:tcBorders>
+            <w:tcMar>
+              <w:top w:w="0" w:type="dxa"/>
+              <w:left w:w="120" w:type="dxa"/>
+              <w:bottom w:w="0" w:type="dxa"/>
+              <w:right w:w="120" w:type="dxa"/>
+            </w:tcMar>
+            <w:hideMark/>
+          </w:tcPr>
+          <w:p>
+            <w:r>
+              <w:t>:</w:t>
+            </w:r>
+          </w:p>
+        </w:tc>
+        <w:tc>
+          <w:tcPr>
+            <w:tcW w:w="0" w:type="auto"/>
+            <w:tcBorders>
+              <w:top w:val="single" w:sz="6" w:space="0" w:color="000000"/>
+              <w:left w:val="single" w:sz="4" w:space="0" w:color="auto"/>
+              <w:bottom w:val="single" w:sz="6" w:space="0" w:color="000000"/>
+              <w:right w:val="single" w:sz="6" w:space="0" w:color="000000"/>
+            </w:tcBorders>
+            <w:tcMar>
+              <w:top w:w="0" w:type="dxa"/>
+              <w:left w:w="120" w:type="dxa"/>
+              <w:bottom w:w="0" w:type="dxa"/>
+              <w:right w:w="120" w:type="dxa"/>
+            </w:tcMar>
+            <w:hideMark/>
+          </w:tcPr>
+          <w:p>
+            <w:r>
+              <w:t>13513071</w:t>
+            </w:r>
+          </w:p>
+        </w:tc>
+      </w:tr>
+      <w:tr>
+        <w:tc>
+          <w:tcPr>
+            <w:tcW w:w="0" w:type="auto"/>
+            <w:tcBorders>
+              <w:top w:val="single" w:sz="6" w:space="0" w:color="000000"/>
+              <w:left w:val="single" w:sz="6" w:space="0" w:color="000000"/>
+              <w:bottom w:val="single" w:sz="6" w:space="0" w:color="000000"/>
+              <w:right w:val="single" w:sz="6" w:space="0" w:color="000000"/>
+            </w:tcBorders>
+            <w:tcMar>
+              <w:top w:w="0" w:type="dxa"/>
+              <w:left w:w="120" w:type="dxa"/>
+              <w:bottom w:w="0" w:type="dxa"/>
+              <w:right w:w="120" w:type="dxa"/>
+            </w:tcMar>
+            <w:hideMark/>
+          </w:tcPr>
+          <w:p>
+            <w:pPr>
+              <w:jc w:val="center"/>
+            </w:pPr>
+            <w:r>
+              <w:t>Tugas  ke-</w:t>
+            </w:r>
+          </w:p>
+        </w:tc>
+        <w:tc>
+          <w:tcPr>
+            <w:tcW w:w="0" w:type="auto"/>
+            <w:tcBorders>
+              <w:top w:val="single" w:sz="4" w:space="0" w:color="auto"/>
+              <w:left w:val="single" w:sz="6" w:space="0" w:color="000000"/>
+              <w:bottom w:val="single" w:sz="6" w:space="0" w:color="000000"/>
+              <w:right w:val="single" w:sz="6" w:space="0" w:color="000000"/>
+            </w:tcBorders>
+            <w:tcMar>
+              <w:top w:w="0" w:type="dxa"/>
+              <w:left w:w="120" w:type="dxa"/>
+              <w:bottom w:w="0" w:type="dxa"/>
+              <w:right w:w="120" w:type="dxa"/>
+            </w:tcMar>
+            <w:hideMark/>
+          </w:tcPr>
+          <w:p>
+            <w:pPr>
+              <w:jc w:val="center"/>
+            </w:pPr>
+            <w:r>
+              <w:t>Kegiatan</w:t>
+            </w:r>
+          </w:p>
+        </w:tc>
+        <w:tc>
+          <w:tcPr>
+            <w:tcW w:w="0" w:type="auto"/>
+            <w:tcBorders>
+              <w:top w:val="single" w:sz="6" w:space="0" w:color="000000"/>
+              <w:left w:val="single" w:sz="6" w:space="0" w:color="000000"/>
+              <w:bottom w:val="single" w:sz="6" w:space="0" w:color="000000"/>
+              <w:right w:val="single" w:sz="6" w:space="0" w:color="000000"/>
+            </w:tcBorders>
+            <w:tcMar>
+              <w:top w:w="0" w:type="dxa"/>
+              <w:left w:w="120" w:type="dxa"/>
+              <w:bottom w:w="0" w:type="dxa"/>
+              <w:right w:w="120" w:type="dxa"/>
+            </w:tcMar>
+            <w:hideMark/>
+          </w:tcPr>
+          <w:p>
+            <w:pPr>
+              <w:jc w:val="center"/>
+            </w:pPr>
+            <w:r>
+              <w:t>Hasil</w:t>
+            </w:r>
+          </w:p>
+        </w:tc>
+      </w:tr>
+      <w:tr>
+        <w:tc>
+          <w:tcPr>
+            <w:tcW w:w="0" w:type="auto"/>
+            <w:tcBorders>
+              <w:top w:val="single" w:sz="6" w:space="0" w:color="000000"/>
+              <w:left w:val="single" w:sz="6" w:space="0" w:color="000000"/>
+              <w:bottom w:val="single" w:sz="6" w:space="0" w:color="000000"/>
+              <w:right w:val="single" w:sz="6" w:space="0" w:color="000000"/>
+            </w:tcBorders>
+            <w:tcMar>
+              <w:top w:w="0" w:type="dxa"/>
+              <w:left w:w="120" w:type="dxa"/>
+              <w:bottom w:w="0" w:type="dxa"/>
+              <w:right w:w="120" w:type="dxa"/>
+            </w:tcMar>
+            <w:hideMark/>
+          </w:tcPr>
+          <w:p>
+            <w:r>
+              <w:t>1</w:t>
+            </w:r>
+          </w:p>
+        </w:tc>
+        <w:tc>
+          <w:tcPr>
+            <w:tcW w:w="0" w:type="auto"/>
+            <w:tcBorders>
+              <w:top w:val="single" w:sz="6" w:space="0" w:color="000000"/>
+              <w:left w:val="single" w:sz="6" w:space="0" w:color="000000"/>
+              <w:bottom w:val="single" w:sz="6" w:space="0" w:color="000000"/>
+              <w:right w:val="single" w:sz="6" w:space="0" w:color="000000"/>
+            </w:tcBorders>
+            <w:tcMar>
+              <w:top w:w="0" w:type="dxa"/>
+              <w:left w:w="120" w:type="dxa"/>
+              <w:bottom w:w="0" w:type="dxa"/>
+              <w:right w:w="120" w:type="dxa"/>
+            </w:tcMar>
+          </w:tcPr>
+          <w:p>
+            <w:pPr>
+              <w:rPr>
+                <w:lang w:val="en-US"/>
+              </w:rPr>
+            </w:pPr>
+            <w:r>
+              <w:rPr>
+                <w:lang w:val="en-US"/>
+              </w:rPr>
+              <w:t>Membuat k-NN</w:t>
+            </w:r>
+            <w:r>
+              <w:rPr>
+                <w:lang w:val="en-US"/>
+              </w:rPr>
+              <w:t xml:space="preserve"> untuk skema </w:t>
+            </w:r>
+            <w:r>
+              <w:rPr>
+                <w:i/>
+                <w:lang w:val="en-US"/>
+              </w:rPr>
+              <w:t>10-fold cross validation</w:t>
+            </w:r>
+          </w:p>
+        </w:tc>
+        <w:tc>
+          <w:tcPr>
+            <w:tcW w:w="0" w:type="auto"/>
+            <w:tcBorders>
+              <w:top w:val="single" w:sz="6" w:space="0" w:color="000000"/>
+              <w:left w:val="single" w:sz="6" w:space="0" w:color="000000"/>
+              <w:bottom w:val="single" w:sz="6" w:space="0" w:color="000000"/>
+              <w:right w:val="single" w:sz="6" w:space="0" w:color="000000"/>
+            </w:tcBorders>
+            <w:tcMar>
+              <w:top w:w="0" w:type="dxa"/>
+              <w:left w:w="120" w:type="dxa"/>
+              <w:bottom w:w="0" w:type="dxa"/>
+              <w:right w:w="120" w:type="dxa"/>
+            </w:tcMar>
+          </w:tcPr>
+          <w:p>
+            <w:pPr>
+              <w:rPr>
+                <w:lang w:val="en-US"/>
+              </w:rPr>
+            </w:pPr>
+            <w:r>
+              <w:rPr>
+                <w:lang w:val="en-US"/>
+              </w:rPr>
+              <w:t xml:space="preserve">1 </w:t>
+            </w:r>
+            <w:r>
+              <w:rPr>
+                <w:i/>
+                <w:lang w:val="en-US"/>
+              </w:rPr>
+              <w:t xml:space="preserve">folder project </w:t>
+            </w:r>
+            <w:r>
+              <w:rPr>
+                <w:lang w:val="en-US"/>
+              </w:rPr>
+              <w:t xml:space="preserve">yang berisi implementasi </w:t>
+            </w:r>
+            <w:r>
+              <w:rPr>
+                <w:lang w:val="en-US"/>
+              </w:rPr>
+              <w:t>k-NN</w:t>
+            </w:r>
+            <w:r>
+              <w:rPr>
+                <w:lang w:val="en-US"/>
+              </w:rPr>
+              <w:t xml:space="preserve"> untuk skema </w:t>
+            </w:r>
+            <w:r>
+              <w:rPr>
+                <w:i/>
+                <w:lang w:val="en-US"/>
+              </w:rPr>
+              <w:t>10-fold cross validation</w:t>
+            </w:r>
+            <w:r>
+              <w:rPr>
+                <w:lang w:val="en-US"/>
+              </w:rPr>
+              <w:t xml:space="preserve">. </w:t>
+            </w:r>
+          </w:p>
+        </w:tc>
+      </w:tr>
+      <w:tr>
+        <w:tc>
+          <w:tcPr>
+            <w:tcW w:w="0" w:type="auto"/>
+            <w:tcBorders>
+              <w:top w:val="single" w:sz="6" w:space="0" w:color="000000"/>
+              <w:left w:val="single" w:sz="6" w:space="0" w:color="000000"/>
+              <w:bottom w:val="single" w:sz="6" w:space="0" w:color="000000"/>
+              <w:right w:val="single" w:sz="6" w:space="0" w:color="000000"/>
+            </w:tcBorders>
+            <w:tcMar>
+              <w:top w:w="0" w:type="dxa"/>
+              <w:left w:w="120" w:type="dxa"/>
+              <w:bottom w:w="0" w:type="dxa"/>
+              <w:right w:w="120" w:type="dxa"/>
+            </w:tcMar>
+            <w:hideMark/>
+          </w:tcPr>
+          <w:p>
+            <w:r>
+              <w:lastRenderedPageBreak/>
+              <w:t>2</w:t>
+            </w:r>
+          </w:p>
+        </w:tc>
+        <w:tc>
+          <w:tcPr>
+            <w:tcW w:w="0" w:type="auto"/>
+            <w:tcBorders>
+              <w:top w:val="single" w:sz="6" w:space="0" w:color="000000"/>
+              <w:left w:val="single" w:sz="6" w:space="0" w:color="000000"/>
+              <w:bottom w:val="single" w:sz="6" w:space="0" w:color="000000"/>
+              <w:right w:val="single" w:sz="6" w:space="0" w:color="000000"/>
+            </w:tcBorders>
+            <w:tcMar>
+              <w:top w:w="0" w:type="dxa"/>
+              <w:left w:w="120" w:type="dxa"/>
+              <w:bottom w:w="0" w:type="dxa"/>
+              <w:right w:w="120" w:type="dxa"/>
+            </w:tcMar>
+          </w:tcPr>
+          <w:p/>
+        </w:tc>
+        <w:tc>
+          <w:tcPr>
+            <w:tcW w:w="0" w:type="auto"/>
+            <w:tcBorders>
+              <w:top w:val="single" w:sz="6" w:space="0" w:color="000000"/>
+              <w:left w:val="single" w:sz="6" w:space="0" w:color="000000"/>
+              <w:bottom w:val="single" w:sz="6" w:space="0" w:color="000000"/>
+              <w:right w:val="single" w:sz="6" w:space="0" w:color="000000"/>
+            </w:tcBorders>
+            <w:tcMar>
+              <w:top w:w="0" w:type="dxa"/>
+              <w:left w:w="120" w:type="dxa"/>
+              <w:bottom w:w="0" w:type="dxa"/>
+              <w:right w:w="120" w:type="dxa"/>
+            </w:tcMar>
+          </w:tcPr>
+          <w:p/>
+        </w:tc>
+      </w:tr>
+      <w:tr>
+        <w:tc>
+          <w:tcPr>
+            <w:tcW w:w="0" w:type="auto"/>
+            <w:tcBorders>
+              <w:top w:val="single" w:sz="6" w:space="0" w:color="000000"/>
+              <w:left w:val="single" w:sz="6" w:space="0" w:color="000000"/>
+              <w:bottom w:val="single" w:sz="6" w:space="0" w:color="000000"/>
+              <w:right w:val="single" w:sz="6" w:space="0" w:color="000000"/>
+            </w:tcBorders>
+            <w:tcMar>
+              <w:top w:w="0" w:type="dxa"/>
+              <w:left w:w="120" w:type="dxa"/>
+              <w:bottom w:w="0" w:type="dxa"/>
+              <w:right w:w="120" w:type="dxa"/>
+            </w:tcMar>
+            <w:hideMark/>
+          </w:tcPr>
+          <w:p>
+            <w:r>
+              <w:t>3</w:t>
+            </w:r>
+          </w:p>
+        </w:tc>
+        <w:tc>
+          <w:tcPr>
+            <w:tcW w:w="0" w:type="auto"/>
+            <w:tcBorders>
+              <w:top w:val="single" w:sz="6" w:space="0" w:color="000000"/>
+              <w:left w:val="single" w:sz="6" w:space="0" w:color="000000"/>
+              <w:bottom w:val="single" w:sz="6" w:space="0" w:color="000000"/>
+              <w:right w:val="single" w:sz="6" w:space="0" w:color="000000"/>
+            </w:tcBorders>
+            <w:tcMar>
+              <w:top w:w="0" w:type="dxa"/>
+              <w:left w:w="120" w:type="dxa"/>
+              <w:bottom w:w="0" w:type="dxa"/>
+              <w:right w:w="120" w:type="dxa"/>
+            </w:tcMar>
+          </w:tcPr>
+          <w:p/>
+        </w:tc>
+        <w:tc>
+          <w:tcPr>
+            <w:tcW w:w="0" w:type="auto"/>
+            <w:tcBorders>
+              <w:top w:val="single" w:sz="6" w:space="0" w:color="000000"/>
+              <w:left w:val="single" w:sz="6" w:space="0" w:color="000000"/>
+              <w:bottom w:val="single" w:sz="6" w:space="0" w:color="000000"/>
+              <w:right w:val="single" w:sz="6" w:space="0" w:color="000000"/>
+            </w:tcBorders>
+            <w:tcMar>
+              <w:top w:w="0" w:type="dxa"/>
+              <w:left w:w="120" w:type="dxa"/>
+              <w:bottom w:w="0" w:type="dxa"/>
+              <w:right w:w="120" w:type="dxa"/>
+            </w:tcMar>
+          </w:tcPr>
+          <w:p/>
+        </w:tc>
+      </w:tr>
+      <w:tr>
+        <w:tc>
+          <w:tcPr>
+            <w:tcW w:w="0" w:type="auto"/>
+            <w:tcBorders>
+              <w:top w:val="single" w:sz="6" w:space="0" w:color="000000"/>
+              <w:left w:val="single" w:sz="6" w:space="0" w:color="000000"/>
+              <w:bottom w:val="single" w:sz="6" w:space="0" w:color="000000"/>
+              <w:right w:val="single" w:sz="6" w:space="0" w:color="000000"/>
+            </w:tcBorders>
+            <w:tcMar>
+              <w:top w:w="0" w:type="dxa"/>
+              <w:left w:w="120" w:type="dxa"/>
+              <w:bottom w:w="0" w:type="dxa"/>
+              <w:right w:w="120" w:type="dxa"/>
+            </w:tcMar>
+            <w:hideMark/>
+          </w:tcPr>
+          <w:p>
+            <w:r>
+              <w:t>4</w:t>
+            </w:r>
+          </w:p>
+        </w:tc>
+        <w:tc>
+          <w:tcPr>
+            <w:tcW w:w="0" w:type="auto"/>
+            <w:tcBorders>
+              <w:top w:val="single" w:sz="6" w:space="0" w:color="000000"/>
+              <w:left w:val="single" w:sz="6" w:space="0" w:color="000000"/>
+              <w:bottom w:val="single" w:sz="6" w:space="0" w:color="000000"/>
+              <w:right w:val="single" w:sz="6" w:space="0" w:color="000000"/>
+            </w:tcBorders>
+            <w:tcMar>
+              <w:top w:w="0" w:type="dxa"/>
+              <w:left w:w="120" w:type="dxa"/>
+              <w:bottom w:w="0" w:type="dxa"/>
+              <w:right w:w="120" w:type="dxa"/>
+            </w:tcMar>
+          </w:tcPr>
+          <w:p/>
+        </w:tc>
+        <w:tc>
+          <w:tcPr>
+            <w:tcW w:w="0" w:type="auto"/>
+            <w:tcBorders>
+              <w:top w:val="single" w:sz="6" w:space="0" w:color="000000"/>
+              <w:left w:val="single" w:sz="6" w:space="0" w:color="000000"/>
+              <w:bottom w:val="single" w:sz="6" w:space="0" w:color="000000"/>
+              <w:right w:val="single" w:sz="6" w:space="0" w:color="000000"/>
+            </w:tcBorders>
+            <w:tcMar>
+              <w:top w:w="0" w:type="dxa"/>
+              <w:left w:w="120" w:type="dxa"/>
+              <w:bottom w:w="0" w:type="dxa"/>
+              <w:right w:w="120" w:type="dxa"/>
+            </w:tcMar>
+          </w:tcPr>
+          <w:p/>
+        </w:tc>
+      </w:tr>
+      <w:tr>
+        <w:tc>
+          <w:tcPr>
+            <w:tcW w:w="0" w:type="auto"/>
+            <w:tcBorders>
+              <w:top w:val="single" w:sz="6" w:space="0" w:color="000000"/>
+              <w:left w:val="single" w:sz="6" w:space="0" w:color="000000"/>
+              <w:bottom w:val="single" w:sz="6" w:space="0" w:color="000000"/>
+              <w:right w:val="single" w:sz="6" w:space="0" w:color="000000"/>
+            </w:tcBorders>
+            <w:tcMar>
+              <w:top w:w="0" w:type="dxa"/>
+              <w:left w:w="120" w:type="dxa"/>
+              <w:bottom w:w="0" w:type="dxa"/>
+              <w:right w:w="120" w:type="dxa"/>
+            </w:tcMar>
+            <w:hideMark/>
+          </w:tcPr>
+          <w:p>
+            <w:r>
+              <w:t>5</w:t>
+            </w:r>
+          </w:p>
+        </w:tc>
+        <w:tc>
+          <w:tcPr>
+            <w:tcW w:w="0" w:type="auto"/>
+            <w:tcBorders>
+              <w:top w:val="single" w:sz="6" w:space="0" w:color="000000"/>
+              <w:left w:val="single" w:sz="6" w:space="0" w:color="000000"/>
+              <w:bottom w:val="single" w:sz="6" w:space="0" w:color="000000"/>
+              <w:right w:val="single" w:sz="6" w:space="0" w:color="000000"/>
+            </w:tcBorders>
+            <w:tcMar>
+              <w:top w:w="0" w:type="dxa"/>
+              <w:left w:w="120" w:type="dxa"/>
+              <w:bottom w:w="0" w:type="dxa"/>
+              <w:right w:w="120" w:type="dxa"/>
+            </w:tcMar>
+          </w:tcPr>
+          <w:p/>
+        </w:tc>
+        <w:tc>
+          <w:tcPr>
+            <w:tcW w:w="0" w:type="auto"/>
+            <w:tcBorders>
+              <w:top w:val="single" w:sz="6" w:space="0" w:color="000000"/>
+              <w:left w:val="single" w:sz="6" w:space="0" w:color="000000"/>
+              <w:bottom w:val="single" w:sz="6" w:space="0" w:color="000000"/>
+              <w:right w:val="single" w:sz="6" w:space="0" w:color="000000"/>
+            </w:tcBorders>
+            <w:tcMar>
+              <w:top w:w="0" w:type="dxa"/>
+              <w:left w:w="120" w:type="dxa"/>
+              <w:bottom w:w="0" w:type="dxa"/>
+              <w:right w:w="120" w:type="dxa"/>
+            </w:tcMar>
+          </w:tcPr>
+          <w:p/>
+        </w:tc>
+      </w:tr>
+    </w:tbl>
+    <w:p/>
+    <w:tbl>
+      <w:tblPr>
+        <w:tblW w:w="0" w:type="auto"/>
+        <w:tblCellMar>
+          <w:top w:w="15" w:type="dxa"/>
+          <w:left w:w="15" w:type="dxa"/>
+          <w:bottom w:w="15" w:type="dxa"/>
+          <w:right w:w="15" w:type="dxa"/>
+        </w:tblCellMar>
+        <w:tblLook w:val="04A0" w:firstRow="1" w:lastRow="0" w:firstColumn="1" w:lastColumn="0" w:noHBand="0" w:noVBand="1"/>
+      </w:tblPr>
+      <w:tblGrid>
+        <w:gridCol w:w="1548"/>
+        <w:gridCol w:w="3579"/>
+        <w:gridCol w:w="3883"/>
+      </w:tblGrid>
+      <w:tr>
+        <w:tc>
+          <w:tcPr>
+            <w:tcW w:w="0" w:type="auto"/>
+            <w:tcBorders>
+              <w:top w:val="single" w:sz="6" w:space="0" w:color="000000"/>
+              <w:left w:val="single" w:sz="6" w:space="0" w:color="000000"/>
+              <w:bottom w:val="single" w:sz="6" w:space="0" w:color="000000"/>
+            </w:tcBorders>
+            <w:tcMar>
+              <w:top w:w="0" w:type="dxa"/>
+              <w:left w:w="120" w:type="dxa"/>
+              <w:bottom w:w="0" w:type="dxa"/>
+              <w:right w:w="120" w:type="dxa"/>
+            </w:tcMar>
+            <w:vAlign w:val="center"/>
+            <w:hideMark/>
+          </w:tcPr>
+          <w:p>
+            <w:r>
+              <w:t>Nama Mahasiswa</w:t>
+            </w:r>
+          </w:p>
+        </w:tc>
+        <w:tc>
+          <w:tcPr>
+            <w:tcW w:w="0" w:type="auto"/>
+            <w:tcBorders>
+              <w:top w:val="single" w:sz="4" w:space="0" w:color="auto"/>
+              <w:bottom w:val="single" w:sz="4" w:space="0" w:color="auto"/>
+              <w:right w:val="single" w:sz="4" w:space="0" w:color="auto"/>
+            </w:tcBorders>
+            <w:tcMar>
+              <w:top w:w="0" w:type="dxa"/>
+              <w:left w:w="120" w:type="dxa"/>
+              <w:bottom w:w="0" w:type="dxa"/>
+              <w:right w:w="120" w:type="dxa"/>
+            </w:tcMar>
+            <w:hideMark/>
+          </w:tcPr>
+          <w:p>
+            <w:r>
+              <w:t>:</w:t>
+            </w:r>
+          </w:p>
+        </w:tc>
+        <w:tc>
+          <w:tcPr>
+            <w:tcW w:w="0" w:type="auto"/>
+            <w:tcBorders>
+              <w:top w:val="single" w:sz="6" w:space="0" w:color="000000"/>
+              <w:left w:val="single" w:sz="4" w:space="0" w:color="auto"/>
+              <w:bottom w:val="single" w:sz="6" w:space="0" w:color="000000"/>
+              <w:right w:val="single" w:sz="6" w:space="0" w:color="000000"/>
+            </w:tcBorders>
+            <w:tcMar>
+              <w:top w:w="0" w:type="dxa"/>
+              <w:left w:w="120" w:type="dxa"/>
+              <w:bottom w:w="0" w:type="dxa"/>
+              <w:right w:w="120" w:type="dxa"/>
+            </w:tcMar>
+            <w:hideMark/>
+          </w:tcPr>
+          <w:p>
+            <w:pPr>
+              <w:rPr>
+                <w:lang w:val="en-US"/>
+              </w:rPr>
+            </w:pPr>
+            <w:r>
+              <w:rPr>
+                <w:lang w:val="en-US"/>
+              </w:rPr>
+              <w:t>Lie Albert Tri Adrian</w:t>
+            </w:r>
+          </w:p>
+        </w:tc>
+      </w:tr>
+      <w:tr>
+        <w:tc>
+          <w:tcPr>
+            <w:tcW w:w="0" w:type="auto"/>
+            <w:tcBorders>
+              <w:top w:val="single" w:sz="6" w:space="0" w:color="000000"/>
+              <w:left w:val="single" w:sz="6" w:space="0" w:color="000000"/>
+              <w:bottom w:val="single" w:sz="6" w:space="0" w:color="000000"/>
+            </w:tcBorders>
+            <w:tcMar>
+              <w:top w:w="0" w:type="dxa"/>
+              <w:left w:w="120" w:type="dxa"/>
+              <w:bottom w:w="0" w:type="dxa"/>
+              <w:right w:w="120" w:type="dxa"/>
+            </w:tcMar>
+            <w:vAlign w:val="center"/>
+            <w:hideMark/>
+          </w:tcPr>
+          <w:p>
+            <w:r>
+              <w:t>NIM</w:t>
+            </w:r>
+          </w:p>
+        </w:tc>
+        <w:tc>
+          <w:tcPr>
+            <w:tcW w:w="0" w:type="auto"/>
+            <w:tcBorders>
+              <w:top w:val="single" w:sz="4" w:space="0" w:color="auto"/>
+              <w:bottom w:val="single" w:sz="4" w:space="0" w:color="auto"/>
+              <w:right w:val="single" w:sz="4" w:space="0" w:color="auto"/>
+            </w:tcBorders>
+            <w:tcMar>
+              <w:top w:w="0" w:type="dxa"/>
+              <w:left w:w="120" w:type="dxa"/>
+              <w:bottom w:w="0" w:type="dxa"/>
+              <w:right w:w="120" w:type="dxa"/>
+            </w:tcMar>
+            <w:hideMark/>
+          </w:tcPr>
+          <w:p>
+            <w:r>
+              <w:t>:</w:t>
+            </w:r>
+          </w:p>
+        </w:tc>
+        <w:tc>
+          <w:tcPr>
+            <w:tcW w:w="0" w:type="auto"/>
+            <w:tcBorders>
+              <w:top w:val="single" w:sz="6" w:space="0" w:color="000000"/>
+              <w:left w:val="single" w:sz="4" w:space="0" w:color="auto"/>
+              <w:bottom w:val="single" w:sz="6" w:space="0" w:color="000000"/>
+              <w:right w:val="single" w:sz="6" w:space="0" w:color="000000"/>
+            </w:tcBorders>
+            <w:tcMar>
+              <w:top w:w="0" w:type="dxa"/>
+              <w:left w:w="120" w:type="dxa"/>
+              <w:bottom w:w="0" w:type="dxa"/>
+              <w:right w:w="120" w:type="dxa"/>
+            </w:tcMar>
+            <w:hideMark/>
+          </w:tcPr>
+          <w:p>
+            <w:r>
+              <w:t>13513076</w:t>
+            </w:r>
+          </w:p>
+        </w:tc>
+      </w:tr>
+      <w:tr>
+        <w:tc>
+          <w:tcPr>
+            <w:tcW w:w="0" w:type="auto"/>
+            <w:tcBorders>
+              <w:top w:val="single" w:sz="6" w:space="0" w:color="000000"/>
+              <w:left w:val="single" w:sz="6" w:space="0" w:color="000000"/>
+              <w:bottom w:val="single" w:sz="6" w:space="0" w:color="000000"/>
+              <w:right w:val="single" w:sz="6" w:space="0" w:color="000000"/>
+            </w:tcBorders>
+            <w:tcMar>
+              <w:top w:w="0" w:type="dxa"/>
+              <w:left w:w="120" w:type="dxa"/>
+              <w:bottom w:w="0" w:type="dxa"/>
+              <w:right w:w="120" w:type="dxa"/>
+            </w:tcMar>
+            <w:hideMark/>
+          </w:tcPr>
+          <w:p>
+            <w:pPr>
+              <w:jc w:val="center"/>
+            </w:pPr>
+            <w:r>
+              <w:t>Tugas  ke-</w:t>
+            </w:r>
+          </w:p>
+        </w:tc>
+        <w:tc>
+          <w:tcPr>
+            <w:tcW w:w="0" w:type="auto"/>
+            <w:tcBorders>
+              <w:top w:val="single" w:sz="4" w:space="0" w:color="auto"/>
+              <w:left w:val="single" w:sz="6" w:space="0" w:color="000000"/>
+              <w:bottom w:val="single" w:sz="6" w:space="0" w:color="000000"/>
+              <w:right w:val="single" w:sz="6" w:space="0" w:color="000000"/>
+            </w:tcBorders>
+            <w:tcMar>
+              <w:top w:w="0" w:type="dxa"/>
+              <w:left w:w="120" w:type="dxa"/>
+              <w:bottom w:w="0" w:type="dxa"/>
+              <w:right w:w="120" w:type="dxa"/>
+            </w:tcMar>
+            <w:hideMark/>
+          </w:tcPr>
+          <w:p>
+            <w:pPr>
+              <w:jc w:val="center"/>
+            </w:pPr>
+            <w:r>
+              <w:t>Kegiatan</w:t>
+            </w:r>
+          </w:p>
+        </w:tc>
+        <w:tc>
+          <w:tcPr>
+            <w:tcW w:w="0" w:type="auto"/>
+            <w:tcBorders>
+              <w:top w:val="single" w:sz="6" w:space="0" w:color="000000"/>
+              <w:left w:val="single" w:sz="6" w:space="0" w:color="000000"/>
+              <w:bottom w:val="single" w:sz="6" w:space="0" w:color="000000"/>
+              <w:right w:val="single" w:sz="6" w:space="0" w:color="000000"/>
+            </w:tcBorders>
+            <w:tcMar>
+              <w:top w:w="0" w:type="dxa"/>
+              <w:left w:w="120" w:type="dxa"/>
+              <w:bottom w:w="0" w:type="dxa"/>
+              <w:right w:w="120" w:type="dxa"/>
+            </w:tcMar>
+            <w:hideMark/>
+          </w:tcPr>
+          <w:p>
+            <w:pPr>
+              <w:jc w:val="center"/>
+            </w:pPr>
+            <w:r>
+              <w:t>Hasil</w:t>
+            </w:r>
+          </w:p>
+        </w:tc>
+      </w:tr>
+      <w:tr>
+        <w:tc>
+          <w:tcPr>
+            <w:tcW w:w="0" w:type="auto"/>
+            <w:tcBorders>
+              <w:top w:val="single" w:sz="6" w:space="0" w:color="000000"/>
+              <w:left w:val="single" w:sz="6" w:space="0" w:color="000000"/>
+              <w:bottom w:val="single" w:sz="6" w:space="0" w:color="000000"/>
+              <w:right w:val="single" w:sz="6" w:space="0" w:color="000000"/>
+            </w:tcBorders>
+            <w:tcMar>
+              <w:top w:w="0" w:type="dxa"/>
+              <w:left w:w="120" w:type="dxa"/>
+              <w:bottom w:w="0" w:type="dxa"/>
+              <w:right w:w="120" w:type="dxa"/>
+            </w:tcMar>
+            <w:hideMark/>
+          </w:tcPr>
+          <w:p>
+            <w:r>
+              <w:t>1</w:t>
+            </w:r>
+          </w:p>
+        </w:tc>
+        <w:tc>
+          <w:tcPr>
+            <w:tcW w:w="0" w:type="auto"/>
+            <w:tcBorders>
+              <w:top w:val="single" w:sz="6" w:space="0" w:color="000000"/>
+              <w:left w:val="single" w:sz="6" w:space="0" w:color="000000"/>
+              <w:bottom w:val="single" w:sz="6" w:space="0" w:color="000000"/>
+              <w:right w:val="single" w:sz="6" w:space="0" w:color="000000"/>
+            </w:tcBorders>
+            <w:tcMar>
+              <w:top w:w="0" w:type="dxa"/>
+              <w:left w:w="120" w:type="dxa"/>
+              <w:bottom w:w="0" w:type="dxa"/>
+              <w:right w:w="120" w:type="dxa"/>
+            </w:tcMar>
+            <w:hideMark/>
+          </w:tcPr>
+          <w:p>
+            <w:pPr>
+              <w:rPr>
+                <w:lang w:val="en-US"/>
+              </w:rPr>
+            </w:pPr>
+            <w:r>
+              <w:rPr>
+                <w:lang w:val="en-US"/>
+              </w:rPr>
+              <w:t xml:space="preserve">Membuat repositori github agar lebih mudah bekerja sama dalam memiliki </w:t>
+            </w:r>
+            <w:r>
+              <w:rPr>
+                <w:i/>
+                <w:lang w:val="en-US"/>
+              </w:rPr>
+              <w:t>file</w:t>
+            </w:r>
+            <w:r>
+              <w:rPr>
+                <w:i/>
+                <w:lang w:val="en-US"/>
+              </w:rPr>
+              <w:t>.</w:t>
+            </w:r>
+          </w:p>
+        </w:tc>
+        <w:tc>
+          <w:tcPr>
+            <w:tcW w:w="0" w:type="auto"/>
+            <w:tcBorders>
+              <w:top w:val="single" w:sz="6" w:space="0" w:color="000000"/>
+              <w:left w:val="single" w:sz="6" w:space="0" w:color="000000"/>
+              <w:bottom w:val="single" w:sz="6" w:space="0" w:color="000000"/>
+              <w:right w:val="single" w:sz="6" w:space="0" w:color="000000"/>
+            </w:tcBorders>
+            <w:tcMar>
+              <w:top w:w="0" w:type="dxa"/>
+              <w:left w:w="120" w:type="dxa"/>
+              <w:bottom w:w="0" w:type="dxa"/>
+              <w:right w:w="120" w:type="dxa"/>
+            </w:tcMar>
+            <w:hideMark/>
+          </w:tcPr>
+          <w:p>
+            <w:pPr>
+              <w:rPr>
+                <w:lang w:val="en-US"/>
+              </w:rPr>
+            </w:pPr>
+            <w:r>
+              <w:rPr>
+                <w:lang w:val="en-US"/>
+              </w:rPr>
+              <w:t>Repositori github yang dapat diakses oleh seluruh anggota kelompok</w:t>
+            </w:r>
+            <w:r>
+              <w:rPr>
+                <w:lang w:val="en-US"/>
+              </w:rPr>
+              <w:t>.</w:t>
+            </w:r>
+          </w:p>
+        </w:tc>
+      </w:tr>
+      <w:tr>
+        <w:tc>
+          <w:tcPr>
+            <w:tcW w:w="0" w:type="auto"/>
+            <w:tcBorders>
+              <w:top w:val="single" w:sz="6" w:space="0" w:color="000000"/>
+              <w:left w:val="single" w:sz="6" w:space="0" w:color="000000"/>
+              <w:bottom w:val="single" w:sz="6" w:space="0" w:color="000000"/>
+              <w:right w:val="single" w:sz="6" w:space="0" w:color="000000"/>
+            </w:tcBorders>
+            <w:tcMar>
+              <w:top w:w="0" w:type="dxa"/>
+              <w:left w:w="120" w:type="dxa"/>
+              <w:bottom w:w="0" w:type="dxa"/>
+              <w:right w:w="120" w:type="dxa"/>
+            </w:tcMar>
+            <w:hideMark/>
+          </w:tcPr>
+          <w:p>
+            <w:r>
+              <w:t>2</w:t>
+            </w:r>
+          </w:p>
+        </w:tc>
+        <w:tc>
+          <w:tcPr>
+            <w:tcW w:w="0" w:type="auto"/>
+            <w:tcBorders>
+              <w:top w:val="single" w:sz="6" w:space="0" w:color="000000"/>
+              <w:left w:val="single" w:sz="6" w:space="0" w:color="000000"/>
+              <w:bottom w:val="single" w:sz="6" w:space="0" w:color="000000"/>
+              <w:right w:val="single" w:sz="6" w:space="0" w:color="000000"/>
+            </w:tcBorders>
+            <w:tcMar>
+              <w:top w:w="0" w:type="dxa"/>
+              <w:left w:w="120" w:type="dxa"/>
+              <w:bottom w:w="0" w:type="dxa"/>
+              <w:right w:w="120" w:type="dxa"/>
+            </w:tcMar>
+          </w:tcPr>
+          <w:p>
+            <w:pPr>
+              <w:rPr>
+                <w:i/>
+                <w:lang w:val="en-US"/>
+              </w:rPr>
+            </w:pPr>
+            <w:r>
+              <w:rPr>
+                <w:lang w:val="en-US"/>
+              </w:rPr>
+              <w:t xml:space="preserve">Membuat Naïve Bayes untuk skema </w:t>
+            </w:r>
+            <w:r>
+              <w:rPr>
+                <w:i/>
+                <w:lang w:val="en-US"/>
+              </w:rPr>
+              <w:t>full training</w:t>
+            </w:r>
+            <w:r>
+              <w:rPr>
+                <w:i/>
+                <w:lang w:val="en-US"/>
+              </w:rPr>
+              <w:t>.</w:t>
+            </w:r>
+          </w:p>
+        </w:tc>
+        <w:tc>
+          <w:tcPr>
+            <w:tcW w:w="0" w:type="auto"/>
+            <w:tcBorders>
+              <w:top w:val="single" w:sz="6" w:space="0" w:color="000000"/>
+              <w:left w:val="single" w:sz="6" w:space="0" w:color="000000"/>
+              <w:bottom w:val="single" w:sz="6" w:space="0" w:color="000000"/>
+              <w:right w:val="single" w:sz="6" w:space="0" w:color="000000"/>
+            </w:tcBorders>
+            <w:tcMar>
+              <w:top w:w="0" w:type="dxa"/>
+              <w:left w:w="120" w:type="dxa"/>
+              <w:bottom w:w="0" w:type="dxa"/>
+              <w:right w:w="120" w:type="dxa"/>
+            </w:tcMar>
+          </w:tcPr>
+          <w:p>
+            <w:pPr>
+              <w:rPr>
+                <w:lang w:val="en-US"/>
+              </w:rPr>
+            </w:pPr>
+            <w:r>
+              <w:rPr>
+                <w:lang w:val="en-US"/>
+              </w:rPr>
+              <w:t xml:space="preserve">1 </w:t>
+            </w:r>
+            <w:r>
+              <w:rPr>
+                <w:i/>
+                <w:lang w:val="en-US"/>
+              </w:rPr>
+              <w:t xml:space="preserve">folder project </w:t>
+            </w:r>
+            <w:r>
+              <w:rPr>
+                <w:lang w:val="en-US"/>
+              </w:rPr>
+              <w:t xml:space="preserve">yang berisi implementasi Naïve Bayes untuk skema </w:t>
+            </w:r>
+            <w:r>
+              <w:rPr>
+                <w:i/>
+                <w:lang w:val="en-US"/>
+              </w:rPr>
+              <w:t>full training</w:t>
+            </w:r>
+            <w:r>
+              <w:rPr>
+                <w:lang w:val="en-US"/>
+              </w:rPr>
+              <w:t>.</w:t>
+            </w:r>
+            <w:r>
+              <w:rPr>
+                <w:lang w:val="en-US"/>
+              </w:rPr>
+              <w:t xml:space="preserve"> </w:t>
+            </w:r>
+          </w:p>
+        </w:tc>
+      </w:tr>
+      <w:tr>
+        <w:tc>
+          <w:tcPr>
+            <w:tcW w:w="0" w:type="auto"/>
+            <w:tcBorders>
+              <w:top w:val="single" w:sz="6" w:space="0" w:color="000000"/>
+              <w:left w:val="single" w:sz="6" w:space="0" w:color="000000"/>
+              <w:bottom w:val="single" w:sz="6" w:space="0" w:color="000000"/>
+              <w:right w:val="single" w:sz="6" w:space="0" w:color="000000"/>
+            </w:tcBorders>
+            <w:tcMar>
+              <w:top w:w="0" w:type="dxa"/>
+              <w:left w:w="120" w:type="dxa"/>
+              <w:bottom w:w="0" w:type="dxa"/>
+              <w:right w:w="120" w:type="dxa"/>
+            </w:tcMar>
+            <w:hideMark/>
+          </w:tcPr>
+          <w:p>
+            <w:r>
+              <w:t>3</w:t>
+            </w:r>
+          </w:p>
+        </w:tc>
+        <w:tc>
+          <w:tcPr>
+            <w:tcW w:w="0" w:type="auto"/>
+            <w:tcBorders>
+              <w:top w:val="single" w:sz="6" w:space="0" w:color="000000"/>
+              <w:left w:val="single" w:sz="6" w:space="0" w:color="000000"/>
+              <w:bottom w:val="single" w:sz="6" w:space="0" w:color="000000"/>
+              <w:right w:val="single" w:sz="6" w:space="0" w:color="000000"/>
+            </w:tcBorders>
+            <w:tcMar>
+              <w:top w:w="0" w:type="dxa"/>
+              <w:left w:w="120" w:type="dxa"/>
+              <w:bottom w:w="0" w:type="dxa"/>
+              <w:right w:w="120" w:type="dxa"/>
+            </w:tcMar>
+          </w:tcPr>
+          <w:p/>
+        </w:tc>
+        <w:tc>
+          <w:tcPr>
+            <w:tcW w:w="0" w:type="auto"/>
+            <w:tcBorders>
+              <w:top w:val="single" w:sz="6" w:space="0" w:color="000000"/>
+              <w:left w:val="single" w:sz="6" w:space="0" w:color="000000"/>
+              <w:bottom w:val="single" w:sz="6" w:space="0" w:color="000000"/>
+              <w:right w:val="single" w:sz="6" w:space="0" w:color="000000"/>
+            </w:tcBorders>
+            <w:tcMar>
+              <w:top w:w="0" w:type="dxa"/>
+              <w:left w:w="120" w:type="dxa"/>
+              <w:bottom w:w="0" w:type="dxa"/>
+              <w:right w:w="120" w:type="dxa"/>
+            </w:tcMar>
+          </w:tcPr>
+          <w:p/>
+        </w:tc>
+      </w:tr>
+      <w:tr>
+        <w:tc>
+          <w:tcPr>
+            <w:tcW w:w="0" w:type="auto"/>
+            <w:tcBorders>
+              <w:top w:val="single" w:sz="6" w:space="0" w:color="000000"/>
+              <w:left w:val="single" w:sz="6" w:space="0" w:color="000000"/>
+              <w:bottom w:val="single" w:sz="6" w:space="0" w:color="000000"/>
+              <w:right w:val="single" w:sz="6" w:space="0" w:color="000000"/>
+            </w:tcBorders>
+            <w:tcMar>
+              <w:top w:w="0" w:type="dxa"/>
+              <w:left w:w="120" w:type="dxa"/>
+              <w:bottom w:w="0" w:type="dxa"/>
+              <w:right w:w="120" w:type="dxa"/>
+            </w:tcMar>
+            <w:hideMark/>
+          </w:tcPr>
+          <w:p>
+            <w:r>
+              <w:t>4</w:t>
+            </w:r>
+          </w:p>
+        </w:tc>
+        <w:tc>
+          <w:tcPr>
+            <w:tcW w:w="0" w:type="auto"/>
+            <w:tcBorders>
+              <w:top w:val="single" w:sz="6" w:space="0" w:color="000000"/>
+              <w:left w:val="single" w:sz="6" w:space="0" w:color="000000"/>
+              <w:bottom w:val="single" w:sz="6" w:space="0" w:color="000000"/>
+              <w:right w:val="single" w:sz="6" w:space="0" w:color="000000"/>
+            </w:tcBorders>
+            <w:tcMar>
+              <w:top w:w="0" w:type="dxa"/>
+              <w:left w:w="120" w:type="dxa"/>
+              <w:bottom w:w="0" w:type="dxa"/>
+              <w:right w:w="120" w:type="dxa"/>
+            </w:tcMar>
+          </w:tcPr>
+          <w:p/>
+        </w:tc>
+        <w:tc>
+          <w:tcPr>
+            <w:tcW w:w="0" w:type="auto"/>
+            <w:tcBorders>
+              <w:top w:val="single" w:sz="6" w:space="0" w:color="000000"/>
+              <w:left w:val="single" w:sz="6" w:space="0" w:color="000000"/>
+              <w:bottom w:val="single" w:sz="6" w:space="0" w:color="000000"/>
+              <w:right w:val="single" w:sz="6" w:space="0" w:color="000000"/>
+            </w:tcBorders>
+            <w:tcMar>
+              <w:top w:w="0" w:type="dxa"/>
+              <w:left w:w="120" w:type="dxa"/>
+              <w:bottom w:w="0" w:type="dxa"/>
+              <w:right w:w="120" w:type="dxa"/>
+            </w:tcMar>
+          </w:tcPr>
+          <w:p/>
+        </w:tc>
+      </w:tr>
+      <w:tr>
+        <w:tc>
+          <w:tcPr>
+            <w:tcW w:w="0" w:type="auto"/>
+            <w:tcBorders>
+              <w:top w:val="single" w:sz="6" w:space="0" w:color="000000"/>
+              <w:left w:val="single" w:sz="6" w:space="0" w:color="000000"/>
+              <w:bottom w:val="single" w:sz="6" w:space="0" w:color="000000"/>
+              <w:right w:val="single" w:sz="6" w:space="0" w:color="000000"/>
+            </w:tcBorders>
+            <w:tcMar>
+              <w:top w:w="0" w:type="dxa"/>
+              <w:left w:w="120" w:type="dxa"/>
+              <w:bottom w:w="0" w:type="dxa"/>
+              <w:right w:w="120" w:type="dxa"/>
+            </w:tcMar>
+            <w:hideMark/>
+          </w:tcPr>
+          <w:p>
+            <w:r>
+              <w:t>5</w:t>
+            </w:r>
+          </w:p>
+        </w:tc>
+        <w:tc>
+          <w:tcPr>
+            <w:tcW w:w="0" w:type="auto"/>
+            <w:tcBorders>
+              <w:top w:val="single" w:sz="6" w:space="0" w:color="000000"/>
+              <w:left w:val="single" w:sz="6" w:space="0" w:color="000000"/>
+              <w:bottom w:val="single" w:sz="6" w:space="0" w:color="000000"/>
+              <w:right w:val="single" w:sz="6" w:space="0" w:color="000000"/>
+            </w:tcBorders>
+            <w:tcMar>
+              <w:top w:w="0" w:type="dxa"/>
+              <w:left w:w="120" w:type="dxa"/>
+              <w:bottom w:w="0" w:type="dxa"/>
+              <w:right w:w="120" w:type="dxa"/>
+            </w:tcMar>
+          </w:tcPr>
+          <w:p/>
+        </w:tc>
+        <w:tc>
+          <w:tcPr>
+            <w:tcW w:w="0" w:type="auto"/>
+            <w:tcBorders>
+              <w:top w:val="single" w:sz="6" w:space="0" w:color="000000"/>
+              <w:left w:val="single" w:sz="6" w:space="0" w:color="000000"/>
+              <w:bottom w:val="single" w:sz="6" w:space="0" w:color="000000"/>
+              <w:right w:val="single" w:sz="6" w:space="0" w:color="000000"/>
+            </w:tcBorders>
+            <w:tcMar>
+              <w:top w:w="0" w:type="dxa"/>
+              <w:left w:w="120" w:type="dxa"/>
+              <w:bottom w:w="0" w:type="dxa"/>
+              <w:right w:w="120" w:type="dxa"/>
+            </w:tcMar>
+          </w:tcPr>
+          <w:p/>
+        </w:tc>
+      </w:tr>
+    </w:tbl>
+    <w:p/>
+    <w:p/>
+    <w:tbl>
+      <w:tblPr>
+        <w:tblW w:w="0" w:type="auto"/>
+        <w:tblCellMar>
+          <w:top w:w="15" w:type="dxa"/>
+          <w:left w:w="15" w:type="dxa"/>
+          <w:bottom w:w="15" w:type="dxa"/>
+          <w:right w:w="15" w:type="dxa"/>
+        </w:tblCellMar>
+        <w:tblLook w:val="04A0" w:firstRow="1" w:lastRow="0" w:firstColumn="1" w:lastColumn="0" w:noHBand="0" w:noVBand="1"/>
+      </w:tblPr>
+      <w:tblGrid>
+        <w:gridCol w:w="1525"/>
+        <w:gridCol w:w="3590"/>
+        <w:gridCol w:w="3895"/>
+      </w:tblGrid>
+      <w:tr>
+        <w:tc>
+          <w:tcPr>
+            <w:tcW w:w="0" w:type="auto"/>
+            <w:tcBorders>
+              <w:top w:val="single" w:sz="6" w:space="0" w:color="000000"/>
+              <w:left w:val="single" w:sz="6" w:space="0" w:color="000000"/>
+              <w:bottom w:val="single" w:sz="6" w:space="0" w:color="000000"/>
+            </w:tcBorders>
+            <w:tcMar>
+              <w:top w:w="0" w:type="dxa"/>
+              <w:left w:w="120" w:type="dxa"/>
+              <w:bottom w:w="0" w:type="dxa"/>
+              <w:right w:w="120" w:type="dxa"/>
+            </w:tcMar>
+            <w:vAlign w:val="center"/>
+            <w:hideMark/>
+          </w:tcPr>
+          <w:p>
+            <w:r>
+              <w:t>Nama Mahasiswa</w:t>
+            </w:r>
+          </w:p>
+        </w:tc>
+        <w:tc>
+          <w:tcPr>
+            <w:tcW w:w="0" w:type="auto"/>
+            <w:tcBorders>
+              <w:top w:val="single" w:sz="4" w:space="0" w:color="auto"/>
+              <w:bottom w:val="single" w:sz="4" w:space="0" w:color="auto"/>
+              <w:right w:val="single" w:sz="4" w:space="0" w:color="auto"/>
+            </w:tcBorders>
+            <w:tcMar>
+              <w:top w:w="0" w:type="dxa"/>
+              <w:left w:w="120" w:type="dxa"/>
+              <w:bottom w:w="0" w:type="dxa"/>
+              <w:right w:w="120" w:type="dxa"/>
+            </w:tcMar>
+            <w:hideMark/>
+          </w:tcPr>
+          <w:p>
+            <w:r>
+              <w:t>:</w:t>
+            </w:r>
+          </w:p>
+        </w:tc>
+        <w:tc>
+          <w:tcPr>
+            <w:tcW w:w="0" w:type="auto"/>
+            <w:tcBorders>
+              <w:top w:val="single" w:sz="6" w:space="0" w:color="000000"/>
+              <w:left w:val="single" w:sz="4" w:space="0" w:color="auto"/>
+              <w:bottom w:val="single" w:sz="6" w:space="0" w:color="000000"/>
+              <w:right w:val="single" w:sz="6" w:space="0" w:color="000000"/>
+            </w:tcBorders>
+            <w:tcMar>
+              <w:top w:w="0" w:type="dxa"/>
+              <w:left w:w="120" w:type="dxa"/>
+              <w:bottom w:w="0" w:type="dxa"/>
+              <w:right w:w="120" w:type="dxa"/>
+            </w:tcMar>
+            <w:hideMark/>
+          </w:tcPr>
+          <w:p>
+            <w:pPr>
+              <w:rPr>
+                <w:lang w:val="en-US"/>
+              </w:rPr>
+            </w:pPr>
+            <w:r>
+              <w:rPr>
+                <w:lang w:val="en-US"/>
+              </w:rPr>
+              <w:t>Fitra Rahmamuliani</w:t>
+            </w:r>
+          </w:p>
+        </w:tc>
+      </w:tr>
+      <w:tr>
+        <w:tc>
+          <w:tcPr>
+            <w:tcW w:w="0" w:type="auto"/>
+            <w:tcBorders>
+              <w:top w:val="single" w:sz="6" w:space="0" w:color="000000"/>
+              <w:left w:val="single" w:sz="6" w:space="0" w:color="000000"/>
+              <w:bottom w:val="single" w:sz="6" w:space="0" w:color="000000"/>
+            </w:tcBorders>
+            <w:tcMar>
+              <w:top w:w="0" w:type="dxa"/>
+              <w:left w:w="120" w:type="dxa"/>
+              <w:bottom w:w="0" w:type="dxa"/>
+              <w:right w:w="120" w:type="dxa"/>
+            </w:tcMar>
+            <w:vAlign w:val="center"/>
+            <w:hideMark/>
+          </w:tcPr>
+          <w:p>
+            <w:r>
+              <w:t>NIM</w:t>
+            </w:r>
+          </w:p>
+        </w:tc>
+        <w:tc>
+          <w:tcPr>
+            <w:tcW w:w="0" w:type="auto"/>
+            <w:tcBorders>
+              <w:top w:val="single" w:sz="4" w:space="0" w:color="auto"/>
+              <w:bottom w:val="single" w:sz="4" w:space="0" w:color="auto"/>
+              <w:right w:val="single" w:sz="4" w:space="0" w:color="auto"/>
+            </w:tcBorders>
+            <w:tcMar>
+              <w:top w:w="0" w:type="dxa"/>
+              <w:left w:w="120" w:type="dxa"/>
+              <w:bottom w:w="0" w:type="dxa"/>
+              <w:right w:w="120" w:type="dxa"/>
+            </w:tcMar>
+            <w:hideMark/>
+          </w:tcPr>
+          <w:p>
+            <w:r>
+              <w:t>:</w:t>
+            </w:r>
+          </w:p>
+        </w:tc>
+        <w:tc>
+          <w:tcPr>
+            <w:tcW w:w="0" w:type="auto"/>
+            <w:tcBorders>
+              <w:top w:val="single" w:sz="6" w:space="0" w:color="000000"/>
+              <w:left w:val="single" w:sz="4" w:space="0" w:color="auto"/>
+              <w:bottom w:val="single" w:sz="6" w:space="0" w:color="000000"/>
+              <w:right w:val="single" w:sz="6" w:space="0" w:color="000000"/>
+            </w:tcBorders>
+            <w:tcMar>
+              <w:top w:w="0" w:type="dxa"/>
+              <w:left w:w="120" w:type="dxa"/>
+              <w:bottom w:w="0" w:type="dxa"/>
+              <w:right w:w="120" w:type="dxa"/>
+            </w:tcMar>
+            <w:hideMark/>
+          </w:tcPr>
+          <w:p>
+            <w:r>
+              <w:t>13513095</w:t>
+            </w:r>
+          </w:p>
+        </w:tc>
+      </w:tr>
+      <w:tr>
+        <w:tc>
+          <w:tcPr>
+            <w:tcW w:w="0" w:type="auto"/>
+            <w:tcBorders>
+              <w:top w:val="single" w:sz="6" w:space="0" w:color="000000"/>
+              <w:left w:val="single" w:sz="6" w:space="0" w:color="000000"/>
+              <w:bottom w:val="single" w:sz="6" w:space="0" w:color="000000"/>
+              <w:right w:val="single" w:sz="6" w:space="0" w:color="000000"/>
+            </w:tcBorders>
+            <w:tcMar>
+              <w:top w:w="0" w:type="dxa"/>
+              <w:left w:w="120" w:type="dxa"/>
+              <w:bottom w:w="0" w:type="dxa"/>
+              <w:right w:w="120" w:type="dxa"/>
+            </w:tcMar>
+            <w:hideMark/>
+          </w:tcPr>
+          <w:p>
+            <w:pPr>
+              <w:jc w:val="center"/>
+            </w:pPr>
+            <w:r>
+              <w:t>Tugas  ke-</w:t>
+            </w:r>
+          </w:p>
+        </w:tc>
+        <w:tc>
+          <w:tcPr>
+            <w:tcW w:w="0" w:type="auto"/>
+            <w:tcBorders>
+              <w:top w:val="single" w:sz="4" w:space="0" w:color="auto"/>
+              <w:left w:val="single" w:sz="6" w:space="0" w:color="000000"/>
+              <w:bottom w:val="single" w:sz="6" w:space="0" w:color="000000"/>
+              <w:right w:val="single" w:sz="6" w:space="0" w:color="000000"/>
+            </w:tcBorders>
+            <w:tcMar>
+              <w:top w:w="0" w:type="dxa"/>
+              <w:left w:w="120" w:type="dxa"/>
+              <w:bottom w:w="0" w:type="dxa"/>
+              <w:right w:w="120" w:type="dxa"/>
+            </w:tcMar>
+            <w:hideMark/>
+          </w:tcPr>
+          <w:p>
+            <w:pPr>
+              <w:jc w:val="center"/>
+            </w:pPr>
+            <w:r>
+              <w:t>Kegiatan</w:t>
+            </w:r>
+          </w:p>
+        </w:tc>
+        <w:tc>
+          <w:tcPr>
+            <w:tcW w:w="0" w:type="auto"/>
+            <w:tcBorders>
+              <w:top w:val="single" w:sz="6" w:space="0" w:color="000000"/>
+              <w:left w:val="single" w:sz="6" w:space="0" w:color="000000"/>
+              <w:bottom w:val="single" w:sz="6" w:space="0" w:color="000000"/>
+              <w:right w:val="single" w:sz="6" w:space="0" w:color="000000"/>
+            </w:tcBorders>
+            <w:tcMar>
+              <w:top w:w="0" w:type="dxa"/>
+              <w:left w:w="120" w:type="dxa"/>
+              <w:bottom w:w="0" w:type="dxa"/>
+              <w:right w:w="120" w:type="dxa"/>
+            </w:tcMar>
+            <w:hideMark/>
+          </w:tcPr>
+          <w:p>
+            <w:pPr>
+              <w:jc w:val="center"/>
+            </w:pPr>
+            <w:r>
+              <w:t>Hasil</w:t>
+            </w:r>
+          </w:p>
+        </w:tc>
+      </w:tr>
+      <w:tr>
+        <w:tc>
+          <w:tcPr>
+            <w:tcW w:w="0" w:type="auto"/>
+            <w:tcBorders>
+              <w:top w:val="single" w:sz="6" w:space="0" w:color="000000"/>
+              <w:left w:val="single" w:sz="6" w:space="0" w:color="000000"/>
+              <w:bottom w:val="single" w:sz="6" w:space="0" w:color="000000"/>
+              <w:right w:val="single" w:sz="6" w:space="0" w:color="000000"/>
+            </w:tcBorders>
+            <w:tcMar>
+              <w:top w:w="0" w:type="dxa"/>
+              <w:left w:w="120" w:type="dxa"/>
+              <w:bottom w:w="0" w:type="dxa"/>
+              <w:right w:w="120" w:type="dxa"/>
+            </w:tcMar>
+            <w:hideMark/>
+          </w:tcPr>
+          <w:p>
+            <w:pPr>
+              <w:jc w:val="center"/>
+            </w:pPr>
+            <w:r>
+              <w:t>1</w:t>
+            </w:r>
+          </w:p>
+        </w:tc>
+        <w:tc>
+          <w:tcPr>
+            <w:tcW w:w="0" w:type="auto"/>
+            <w:tcBorders>
+              <w:top w:val="single" w:sz="6" w:space="0" w:color="000000"/>
+              <w:left w:val="single" w:sz="6" w:space="0" w:color="000000"/>
+              <w:bottom w:val="single" w:sz="6" w:space="0" w:color="000000"/>
+              <w:right w:val="single" w:sz="6" w:space="0" w:color="000000"/>
+            </w:tcBorders>
+            <w:tcMar>
+              <w:top w:w="0" w:type="dxa"/>
+              <w:left w:w="120" w:type="dxa"/>
+              <w:bottom w:w="0" w:type="dxa"/>
+              <w:right w:w="120" w:type="dxa"/>
+            </w:tcMar>
+          </w:tcPr>
+          <w:p>
+            <w:pPr>
+              <w:rPr>
+                <w:lang w:val="en-US"/>
+              </w:rPr>
+            </w:pPr>
+            <w:r>
+              <w:rPr>
+                <w:lang w:val="en-US"/>
+              </w:rPr>
+              <w:t>Membuat log-activity</w:t>
+            </w:r>
+          </w:p>
+        </w:tc>
+        <w:tc>
+          <w:tcPr>
+            <w:tcW w:w="0" w:type="auto"/>
+            <w:tcBorders>
+              <w:top w:val="single" w:sz="6" w:space="0" w:color="000000"/>
+              <w:left w:val="single" w:sz="6" w:space="0" w:color="000000"/>
+              <w:bottom w:val="single" w:sz="6" w:space="0" w:color="000000"/>
+              <w:right w:val="single" w:sz="6" w:space="0" w:color="000000"/>
+            </w:tcBorders>
+            <w:tcMar>
+              <w:top w:w="0" w:type="dxa"/>
+              <w:left w:w="120" w:type="dxa"/>
+              <w:bottom w:w="0" w:type="dxa"/>
+              <w:right w:w="120" w:type="dxa"/>
+            </w:tcMar>
+          </w:tcPr>
+          <w:p>
+            <w:pPr>
+              <w:rPr>
+                <w:lang w:val="en-US"/>
+              </w:rPr>
+            </w:pPr>
+            <w:r>
+              <w:rPr>
+                <w:lang w:val="en-US"/>
+              </w:rPr>
+              <w:t>Log-activity berupa 1 dokumen laporan</w:t>
+            </w:r>
+          </w:p>
+        </w:tc>
+      </w:tr>
+      <w:tr>
+        <w:tc>
+          <w:tcPr>
+            <w:tcW w:w="0" w:type="auto"/>
+            <w:tcBorders>
+              <w:top w:val="single" w:sz="6" w:space="0" w:color="000000"/>
+              <w:left w:val="single" w:sz="6" w:space="0" w:color="000000"/>
+              <w:bottom w:val="single" w:sz="6" w:space="0" w:color="000000"/>
+              <w:right w:val="single" w:sz="6" w:space="0" w:color="000000"/>
+            </w:tcBorders>
+            <w:tcMar>
+              <w:top w:w="0" w:type="dxa"/>
+              <w:left w:w="120" w:type="dxa"/>
+              <w:bottom w:w="0" w:type="dxa"/>
+              <w:right w:w="120" w:type="dxa"/>
+            </w:tcMar>
+            <w:hideMark/>
+          </w:tcPr>
+          <w:p>
+            <w:pPr>
+              <w:jc w:val="center"/>
+            </w:pPr>
+            <w:r>
+              <w:t>2</w:t>
+            </w:r>
+          </w:p>
+        </w:tc>
+        <w:tc>
+          <w:tcPr>
+            <w:tcW w:w="0" w:type="auto"/>
+            <w:tcBorders>
+              <w:top w:val="single" w:sz="6" w:space="0" w:color="000000"/>
+              <w:left w:val="single" w:sz="6" w:space="0" w:color="000000"/>
+              <w:bottom w:val="single" w:sz="6" w:space="0" w:color="000000"/>
+              <w:right w:val="single" w:sz="6" w:space="0" w:color="000000"/>
+            </w:tcBorders>
+            <w:tcMar>
+              <w:top w:w="0" w:type="dxa"/>
+              <w:left w:w="120" w:type="dxa"/>
+              <w:bottom w:w="0" w:type="dxa"/>
+              <w:right w:w="120" w:type="dxa"/>
+            </w:tcMar>
+          </w:tcPr>
+          <w:p>
+            <w:pPr>
+              <w:rPr>
+                <w:lang w:val="en-US"/>
+              </w:rPr>
+            </w:pPr>
+            <w:r>
+              <w:rPr>
+                <w:lang w:val="en-US"/>
+              </w:rPr>
+              <w:t>Mengubah dataset .data yang berasal dari website yang diberikan menjadi .csv</w:t>
+            </w:r>
+          </w:p>
+        </w:tc>
+        <w:tc>
+          <w:tcPr>
+            <w:tcW w:w="0" w:type="auto"/>
+            <w:tcBorders>
+              <w:top w:val="single" w:sz="6" w:space="0" w:color="000000"/>
+              <w:left w:val="single" w:sz="6" w:space="0" w:color="000000"/>
+              <w:bottom w:val="single" w:sz="6" w:space="0" w:color="000000"/>
+              <w:right w:val="single" w:sz="6" w:space="0" w:color="000000"/>
+            </w:tcBorders>
+            <w:tcMar>
+              <w:top w:w="0" w:type="dxa"/>
+              <w:left w:w="120" w:type="dxa"/>
+              <w:bottom w:w="0" w:type="dxa"/>
+              <w:right w:w="120" w:type="dxa"/>
+            </w:tcMar>
+          </w:tcPr>
+          <w:p>
+            <w:pPr>
+              <w:rPr>
+                <w:lang w:val="en-US"/>
+              </w:rPr>
+            </w:pPr>
+            <w:r>
+              <w:rPr>
+                <w:lang w:val="en-US"/>
+              </w:rPr>
+              <w:t xml:space="preserve">File .csv yang nantinya dapat diakses di weka. </w:t>
+            </w:r>
+          </w:p>
+        </w:tc>
+      </w:tr>
+      <w:tr>
+        <w:tc>
+          <w:tcPr>
+            <w:tcW w:w="0" w:type="auto"/>
+            <w:tcBorders>
+              <w:top w:val="single" w:sz="6" w:space="0" w:color="000000"/>
+              <w:left w:val="single" w:sz="6" w:space="0" w:color="000000"/>
+              <w:bottom w:val="single" w:sz="6" w:space="0" w:color="000000"/>
+              <w:right w:val="single" w:sz="6" w:space="0" w:color="000000"/>
+            </w:tcBorders>
+            <w:tcMar>
+              <w:top w:w="0" w:type="dxa"/>
+              <w:left w:w="120" w:type="dxa"/>
+              <w:bottom w:w="0" w:type="dxa"/>
+              <w:right w:w="120" w:type="dxa"/>
+            </w:tcMar>
+            <w:hideMark/>
+          </w:tcPr>
+          <w:p>
+            <w:pPr>
+              <w:jc w:val="center"/>
+            </w:pPr>
+            <w:r>
+              <w:t>3</w:t>
+            </w:r>
+          </w:p>
+        </w:tc>
+        <w:tc>
+          <w:tcPr>
+            <w:tcW w:w="0" w:type="auto"/>
+            <w:tcBorders>
+              <w:top w:val="single" w:sz="6" w:space="0" w:color="000000"/>
+              <w:left w:val="single" w:sz="6" w:space="0" w:color="000000"/>
+              <w:bottom w:val="single" w:sz="6" w:space="0" w:color="000000"/>
+              <w:right w:val="single" w:sz="6" w:space="0" w:color="000000"/>
+            </w:tcBorders>
+            <w:tcMar>
+              <w:top w:w="0" w:type="dxa"/>
+              <w:left w:w="120" w:type="dxa"/>
+              <w:bottom w:w="0" w:type="dxa"/>
+              <w:right w:w="120" w:type="dxa"/>
+            </w:tcMar>
+          </w:tcPr>
+          <w:p>
+            <w:pPr>
+              <w:rPr>
+                <w:lang w:val="en-US"/>
+              </w:rPr>
+            </w:pPr>
+            <w:r>
+              <w:rPr>
+                <w:lang w:val="en-US"/>
+              </w:rPr>
+              <w:t>Melakukan install weka</w:t>
+            </w:r>
+          </w:p>
+        </w:tc>
+        <w:tc>
+          <w:tcPr>
+            <w:tcW w:w="0" w:type="auto"/>
+            <w:tcBorders>
+              <w:top w:val="single" w:sz="6" w:space="0" w:color="000000"/>
+              <w:left w:val="single" w:sz="6" w:space="0" w:color="000000"/>
+              <w:bottom w:val="single" w:sz="6" w:space="0" w:color="000000"/>
+              <w:right w:val="single" w:sz="6" w:space="0" w:color="000000"/>
+            </w:tcBorders>
+            <w:tcMar>
+              <w:top w:w="0" w:type="dxa"/>
+              <w:left w:w="120" w:type="dxa"/>
+              <w:bottom w:w="0" w:type="dxa"/>
+              <w:right w:w="120" w:type="dxa"/>
+            </w:tcMar>
+          </w:tcPr>
+          <w:p>
+            <w:pPr>
+              <w:rPr>
+                <w:lang w:val="en-US"/>
+              </w:rPr>
+            </w:pPr>
+            <w:r>
+              <w:rPr>
+                <w:lang w:val="en-US"/>
+              </w:rPr>
+              <w:t>Weka yang telah di-</w:t>
+            </w:r>
+            <w:r>
+              <w:rPr>
+                <w:i/>
+                <w:lang w:val="en-US"/>
+              </w:rPr>
+              <w:t>install</w:t>
+            </w:r>
+            <w:r>
+              <w:rPr>
+                <w:lang w:val="en-US"/>
+              </w:rPr>
+              <w:t xml:space="preserve"> dalam satu PC</w:t>
+            </w:r>
+          </w:p>
+        </w:tc>
+      </w:tr>
+      <w:tr>
+        <w:tc>
+          <w:tcPr>
+            <w:tcW w:w="0" w:type="auto"/>
+            <w:tcBorders>
+              <w:top w:val="single" w:sz="6" w:space="0" w:color="000000"/>
+              <w:left w:val="single" w:sz="6" w:space="0" w:color="000000"/>
+              <w:bottom w:val="single" w:sz="6" w:space="0" w:color="000000"/>
+              <w:right w:val="single" w:sz="6" w:space="0" w:color="000000"/>
+            </w:tcBorders>
+            <w:tcMar>
+              <w:top w:w="0" w:type="dxa"/>
+              <w:left w:w="120" w:type="dxa"/>
+              <w:bottom w:w="0" w:type="dxa"/>
+              <w:right w:w="120" w:type="dxa"/>
+            </w:tcMar>
+          </w:tcPr>
+          <w:p>
+            <w:pPr>
+              <w:jc w:val="center"/>
+              <w:rPr>
+                <w:lang w:val="en-US"/>
+              </w:rPr>
+            </w:pPr>
+            <w:r>
+              <w:rPr>
+                <w:lang w:val="en-US"/>
+              </w:rPr>
+              <w:t>4</w:t>
+            </w:r>
+          </w:p>
+        </w:tc>
+        <w:tc>
+          <w:tcPr>
+            <w:tcW w:w="0" w:type="auto"/>
+            <w:tcBorders>
+              <w:top w:val="single" w:sz="6" w:space="0" w:color="000000"/>
+              <w:left w:val="single" w:sz="6" w:space="0" w:color="000000"/>
+              <w:bottom w:val="single" w:sz="6" w:space="0" w:color="000000"/>
+              <w:right w:val="single" w:sz="6" w:space="0" w:color="000000"/>
+            </w:tcBorders>
+            <w:tcMar>
+              <w:top w:w="0" w:type="dxa"/>
+              <w:left w:w="120" w:type="dxa"/>
+              <w:bottom w:w="0" w:type="dxa"/>
+              <w:right w:w="120" w:type="dxa"/>
+            </w:tcMar>
+          </w:tcPr>
+          <w:p>
+            <w:pPr>
+              <w:rPr>
+                <w:lang w:val="en-US"/>
+              </w:rPr>
+            </w:pPr>
+            <w:r>
+              <w:rPr>
+                <w:lang w:val="en-US"/>
+              </w:rPr>
+              <w:t>Membuat laporan</w:t>
+            </w:r>
+          </w:p>
+        </w:tc>
+        <w:tc>
+          <w:tcPr>
+            <w:tcW w:w="0" w:type="auto"/>
+            <w:tcBorders>
+              <w:top w:val="single" w:sz="6" w:space="0" w:color="000000"/>
+              <w:left w:val="single" w:sz="6" w:space="0" w:color="000000"/>
+              <w:bottom w:val="single" w:sz="6" w:space="0" w:color="000000"/>
+              <w:right w:val="single" w:sz="6" w:space="0" w:color="000000"/>
+            </w:tcBorders>
+            <w:tcMar>
+              <w:top w:w="0" w:type="dxa"/>
+              <w:left w:w="120" w:type="dxa"/>
+              <w:bottom w:w="0" w:type="dxa"/>
+              <w:right w:w="120" w:type="dxa"/>
+            </w:tcMar>
+          </w:tcPr>
+          <w:p>
+            <w:pPr>
+              <w:rPr>
+                <w:lang w:val="en-US"/>
+              </w:rPr>
+            </w:pPr>
+            <w:r>
+              <w:rPr>
+                <w:lang w:val="en-US"/>
+              </w:rPr>
+              <w:t xml:space="preserve">Dokumen laporan </w:t>
+            </w:r>
+          </w:p>
+        </w:tc>
+      </w:tr>
+      <w:tr>
+        <w:tc>
+          <w:tcPr>
+            <w:tcW w:w="0" w:type="auto"/>
+            <w:tcBorders>
+              <w:top w:val="single" w:sz="6" w:space="0" w:color="000000"/>
+              <w:left w:val="single" w:sz="6" w:space="0" w:color="000000"/>
+              <w:bottom w:val="single" w:sz="6" w:space="0" w:color="000000"/>
+              <w:right w:val="single" w:sz="6" w:space="0" w:color="000000"/>
+            </w:tcBorders>
+            <w:tcMar>
+              <w:top w:w="0" w:type="dxa"/>
+              <w:left w:w="120" w:type="dxa"/>
+              <w:bottom w:w="0" w:type="dxa"/>
+              <w:right w:w="120" w:type="dxa"/>
+            </w:tcMar>
+            <w:hideMark/>
+          </w:tcPr>
+          <w:p>
+            <w:pPr>
+              <w:jc w:val="center"/>
+              <w:rPr>
+                <w:lang w:val="en-US"/>
+              </w:rPr>
+            </w:pPr>
+            <w:r>
+              <w:lastRenderedPageBreak/>
+              <w:t>5</w:t>
+            </w:r>
+          </w:p>
+        </w:tc>
+        <w:tc>
+          <w:tcPr>
+            <w:tcW w:w="0" w:type="auto"/>
+            <w:tcBorders>
+              <w:top w:val="single" w:sz="6" w:space="0" w:color="000000"/>
+              <w:left w:val="single" w:sz="6" w:space="0" w:color="000000"/>
+              <w:bottom w:val="single" w:sz="6" w:space="0" w:color="000000"/>
+              <w:right w:val="single" w:sz="6" w:space="0" w:color="000000"/>
+            </w:tcBorders>
+            <w:tcMar>
+              <w:top w:w="0" w:type="dxa"/>
+              <w:left w:w="120" w:type="dxa"/>
+              <w:bottom w:w="0" w:type="dxa"/>
+              <w:right w:w="120" w:type="dxa"/>
+            </w:tcMar>
+          </w:tcPr>
+          <w:p>
+            <w:pPr>
+              <w:rPr>
+                <w:lang w:val="en-US"/>
+              </w:rPr>
+            </w:pPr>
+            <w:r>
+              <w:rPr>
+                <w:lang w:val="en-US"/>
+              </w:rPr>
+              <w:t>Menguji data dengan menggunakan weka</w:t>
+            </w:r>
+          </w:p>
+        </w:tc>
+        <w:tc>
+          <w:tcPr>
+            <w:tcW w:w="0" w:type="auto"/>
+            <w:tcBorders>
+              <w:top w:val="single" w:sz="6" w:space="0" w:color="000000"/>
+              <w:left w:val="single" w:sz="6" w:space="0" w:color="000000"/>
+              <w:bottom w:val="single" w:sz="6" w:space="0" w:color="000000"/>
+              <w:right w:val="single" w:sz="6" w:space="0" w:color="000000"/>
+            </w:tcBorders>
+            <w:tcMar>
+              <w:top w:w="0" w:type="dxa"/>
+              <w:left w:w="120" w:type="dxa"/>
+              <w:bottom w:w="0" w:type="dxa"/>
+              <w:right w:w="120" w:type="dxa"/>
+            </w:tcMar>
+          </w:tcPr>
+          <w:p>
+            <w:pPr>
+              <w:rPr>
+                <w:lang w:val="en-US"/>
+              </w:rPr>
+            </w:pPr>
+            <w:r>
+              <w:rPr>
+                <w:i/>
+                <w:lang w:val="en-US"/>
+              </w:rPr>
+              <w:t xml:space="preserve">Screenshot </w:t>
+            </w:r>
+            <w:r>
+              <w:rPr>
+                <w:lang w:val="en-US"/>
+              </w:rPr>
+              <w:t>hasil dari weka yang terdapat di dalam laporan</w:t>
+            </w:r>
+          </w:p>
+        </w:tc>
+      </w:tr>
+      <w:tr>
+        <w:tc>
+          <w:tcPr>
+            <w:tcW w:w="0" w:type="auto"/>
+            <w:tcBorders>
+              <w:top w:val="single" w:sz="6" w:space="0" w:color="000000"/>
+              <w:left w:val="single" w:sz="6" w:space="0" w:color="000000"/>
+              <w:bottom w:val="single" w:sz="6" w:space="0" w:color="000000"/>
+              <w:right w:val="single" w:sz="6" w:space="0" w:color="000000"/>
+            </w:tcBorders>
+            <w:tcMar>
+              <w:top w:w="0" w:type="dxa"/>
+              <w:left w:w="120" w:type="dxa"/>
+              <w:bottom w:w="0" w:type="dxa"/>
+              <w:right w:w="120" w:type="dxa"/>
+            </w:tcMar>
+            <w:hideMark/>
+          </w:tcPr>
+          <w:p>
+            <w:pPr>
+              <w:jc w:val="center"/>
+            </w:pPr>
+            <w:r>
+              <w:t>6</w:t>
+            </w:r>
+          </w:p>
+        </w:tc>
+        <w:tc>
+          <w:tcPr>
+            <w:tcW w:w="0" w:type="auto"/>
+            <w:tcBorders>
+              <w:top w:val="single" w:sz="6" w:space="0" w:color="000000"/>
+              <w:left w:val="single" w:sz="6" w:space="0" w:color="000000"/>
+              <w:bottom w:val="single" w:sz="6" w:space="0" w:color="000000"/>
+              <w:right w:val="single" w:sz="6" w:space="0" w:color="000000"/>
+            </w:tcBorders>
+            <w:tcMar>
+              <w:top w:w="0" w:type="dxa"/>
+              <w:left w:w="120" w:type="dxa"/>
+              <w:bottom w:w="0" w:type="dxa"/>
+              <w:right w:w="120" w:type="dxa"/>
+            </w:tcMar>
+          </w:tcPr>
+          <w:p>
+            <w:pPr>
+              <w:rPr>
+                <w:lang w:val="en-US"/>
+              </w:rPr>
+            </w:pPr>
+            <w:r>
+              <w:rPr>
+                <w:lang w:val="en-US"/>
+              </w:rPr>
+              <w:t>Menguji kebenaran implementasi program dengan hasil dari weka</w:t>
+            </w:r>
+          </w:p>
+        </w:tc>
+        <w:tc>
+          <w:tcPr>
+            <w:tcW w:w="0" w:type="auto"/>
+            <w:tcBorders>
+              <w:top w:val="single" w:sz="6" w:space="0" w:color="000000"/>
+              <w:left w:val="single" w:sz="6" w:space="0" w:color="000000"/>
+              <w:bottom w:val="single" w:sz="6" w:space="0" w:color="000000"/>
+              <w:right w:val="single" w:sz="6" w:space="0" w:color="000000"/>
+            </w:tcBorders>
+            <w:tcMar>
+              <w:top w:w="0" w:type="dxa"/>
+              <w:left w:w="120" w:type="dxa"/>
+              <w:bottom w:w="0" w:type="dxa"/>
+              <w:right w:w="120" w:type="dxa"/>
+            </w:tcMar>
+          </w:tcPr>
+          <w:p>
+            <w:pPr>
+              <w:rPr>
+                <w:lang w:val="en-US"/>
+              </w:rPr>
+            </w:pPr>
+            <w:r>
+              <w:rPr>
+                <w:lang w:val="en-US"/>
+              </w:rPr>
+              <w:t xml:space="preserve">Perbandingan </w:t>
+            </w:r>
+            <w:r>
+              <w:rPr>
+                <w:lang w:val="en-US"/>
+              </w:rPr>
+              <w:t xml:space="preserve">hasil </w:t>
+            </w:r>
+            <w:r>
+              <w:rPr>
+                <w:i/>
+                <w:lang w:val="en-US"/>
+              </w:rPr>
+              <w:t xml:space="preserve">output </w:t>
+            </w:r>
+            <w:r>
+              <w:rPr>
+                <w:lang w:val="en-US"/>
+              </w:rPr>
+              <w:t>program dan hasil dari weka yang terdapat di dalam laporan</w:t>
+            </w:r>
+          </w:p>
+        </w:tc>
+      </w:tr>
+      <w:tr>
+        <w:tc>
+          <w:tcPr>
+            <w:tcW w:w="0" w:type="auto"/>
+            <w:tcBorders>
+              <w:top w:val="single" w:sz="6" w:space="0" w:color="000000"/>
+              <w:left w:val="single" w:sz="6" w:space="0" w:color="000000"/>
+              <w:bottom w:val="single" w:sz="6" w:space="0" w:color="000000"/>
+              <w:right w:val="single" w:sz="6" w:space="0" w:color="000000"/>
+            </w:tcBorders>
+            <w:tcMar>
+              <w:top w:w="0" w:type="dxa"/>
+              <w:left w:w="120" w:type="dxa"/>
+              <w:bottom w:w="0" w:type="dxa"/>
+              <w:right w:w="120" w:type="dxa"/>
+            </w:tcMar>
+          </w:tcPr>
+          <w:p>
+            <w:pPr>
+              <w:jc w:val="center"/>
+              <w:rPr>
+                <w:lang w:val="en-US"/>
+              </w:rPr>
+            </w:pPr>
+            <w:r>
+              <w:rPr>
+                <w:lang w:val="en-US"/>
+              </w:rPr>
+              <w:t>7</w:t>
+            </w:r>
+          </w:p>
+        </w:tc>
+        <w:tc>
+          <w:tcPr>
+            <w:tcW w:w="0" w:type="auto"/>
+            <w:tcBorders>
+              <w:top w:val="single" w:sz="6" w:space="0" w:color="000000"/>
+              <w:left w:val="single" w:sz="6" w:space="0" w:color="000000"/>
+              <w:bottom w:val="single" w:sz="6" w:space="0" w:color="000000"/>
+              <w:right w:val="single" w:sz="6" w:space="0" w:color="000000"/>
+            </w:tcBorders>
+            <w:tcMar>
+              <w:top w:w="0" w:type="dxa"/>
+              <w:left w:w="120" w:type="dxa"/>
+              <w:bottom w:w="0" w:type="dxa"/>
+              <w:right w:w="120" w:type="dxa"/>
+            </w:tcMar>
+          </w:tcPr>
+          <w:p>
+            <w:pPr>
+              <w:rPr>
+                <w:lang w:val="en-US"/>
+              </w:rPr>
+            </w:pPr>
+            <w:r>
+              <w:rPr>
+                <w:lang w:val="en-US"/>
+              </w:rPr>
+              <w:t>Finalisasi laporan tugas besar</w:t>
+            </w:r>
+          </w:p>
+        </w:tc>
+        <w:tc>
+          <w:tcPr>
+            <w:tcW w:w="0" w:type="auto"/>
+            <w:tcBorders>
+              <w:top w:val="single" w:sz="6" w:space="0" w:color="000000"/>
+              <w:left w:val="single" w:sz="6" w:space="0" w:color="000000"/>
+              <w:bottom w:val="single" w:sz="6" w:space="0" w:color="000000"/>
+              <w:right w:val="single" w:sz="6" w:space="0" w:color="000000"/>
+            </w:tcBorders>
+            <w:tcMar>
+              <w:top w:w="0" w:type="dxa"/>
+              <w:left w:w="120" w:type="dxa"/>
+              <w:bottom w:w="0" w:type="dxa"/>
+              <w:right w:w="120" w:type="dxa"/>
+            </w:tcMar>
+          </w:tcPr>
+          <w:p>
+            <w:pPr>
+              <w:rPr>
+                <w:lang w:val="en-US"/>
+              </w:rPr>
+            </w:pPr>
+            <w:r>
+              <w:rPr>
+                <w:lang w:val="en-US"/>
+              </w:rPr>
+              <w:t>Dokumen laporan yang siap untuk dikumpulkan</w:t>
+            </w:r>
+          </w:p>
+        </w:tc>
+      </w:tr>
+    </w:tbl>
+    <w:p>
+      <w:pPr>
+        <w:rPr>
+          <w:lang w:val="en-US"/>
+        </w:rPr>
+      </w:pPr>
+    </w:p>
+    <w:p>
+      <w:pPr>
+        <w:pStyle w:val="Heading1"/>
+        <w:rPr>
+          <w:lang w:val="en-US"/>
+        </w:rPr>
+      </w:pPr>
+      <w:r>
+        <w:rPr>
+          <w:i/>
+          <w:lang w:val="en-US"/>
+        </w:rPr>
+        <w:t xml:space="preserve">Screenshot </w:t>
+      </w:r>
+      <w:r>
+        <w:rPr>
+          <w:lang w:val="en-US"/>
+        </w:rPr>
+        <w:t>hasil weka</w:t>
+      </w:r>
+    </w:p>
+    <w:p>
+      <w:pPr>
+        <w:pStyle w:val="Heading2"/>
+        <w:numPr>
+          <w:ilvl w:val="0"/>
+          <w:numId w:val="2"/>
+        </w:numPr>
+        <w:rPr>
+          <w:lang w:val="en-US"/>
+        </w:rPr>
+      </w:pPr>
+      <w:r>
+        <w:rPr>
+          <w:lang w:val="en-US"/>
+        </w:rPr>
+        <w:t>K-NN Full Training</w:t>
+      </w:r>
+    </w:p>
+    <w:p>
+      <w:pPr>
+        <w:pStyle w:val="Heading3"/>
+      </w:pPr>
+      <w:r>
+        <w:t>1 Neighbour</w:t>
+      </w:r>
+    </w:p>
+    <w:p>
+      <w:pPr>
+        <w:ind w:left="792"/>
+        <w:rPr>
+          <w:lang w:val="en-US"/>
+        </w:rPr>
+      </w:pPr>
+      <w:r>
+        <w:rPr>
+          <w:noProof/>
+        </w:rPr>
+        <w:drawing>
+          <wp:anchor distT="0" distB="0" distL="114300" distR="114300" simplePos="0" relativeHeight="251660288" behindDoc="0" locked="0" layoutInCell="1" allowOverlap="1" wp14:anchorId="355D72D8" wp14:editId="5D0B8A54">
+            <wp:simplePos x="0" y="0"/>
+            <wp:positionH relativeFrom="column">
+              <wp:posOffset>238125</wp:posOffset>
+            </wp:positionH>
+            <wp:positionV relativeFrom="paragraph">
+              <wp:posOffset>22225</wp:posOffset>
+            </wp:positionV>
+            <wp:extent cx="5731510" cy="4331335"/>
+            <wp:effectExtent l="0" t="0" r="2540" b="0"/>
+            <wp:wrapNone/>
+            <wp:docPr id="3" name="Picture 3"/>
+            <wp:cNvGraphicFramePr>
+              <a:graphicFrameLocks xmlns:a="http://schemas.openxmlformats.org/drawingml/2006/main" noChangeAspect="1"/>
+            </wp:cNvGraphicFramePr>
+            <a:graphic xmlns:a="http://schemas.openxmlformats.org/drawingml/2006/main">
+              <a:graphicData uri="http://schemas.openxmlformats.org/drawingml/2006/picture">
+                <pic:pic xmlns:pic="http://schemas.openxmlformats.org/drawingml/2006/picture">
+                  <pic:nvPicPr>
+                    <pic:cNvPr id="3" name="3C4930B.tmp"/>
+                    <pic:cNvPicPr/>
+                  </pic:nvPicPr>
+                  <pic:blipFill>
+                    <a:blip r:embed="rId8">
+                      <a:extLst>
+                        <a:ext uri="{28A0092B-C50C-407E-A947-70E740481C1C}">
+                          <a14:useLocalDpi xmlns:a14="http://schemas.microsoft.com/office/drawing/2010/main" val="0"/>
+                        </a:ext>
+                      </a:extLst>
+                    </a:blip>
+                    <a:stretch>
+                      <a:fillRect/>
+                    </a:stretch>
+                  </pic:blipFill>
+                  <pic:spPr>
+                    <a:xfrm>
+                      <a:off x="0" y="0"/>
+                      <a:ext cx="5731510" cy="4331335"/>
+                    </a:xfrm>
+                    <a:prstGeom prst="rect">
+                      <a:avLst/>
+                    </a:prstGeom>
+                  </pic:spPr>
+                </pic:pic>
+              </a:graphicData>
+            </a:graphic>
+          </wp:anchor>
+        </w:drawing>
+      </w:r>
+    </w:p>
+    <w:p>
+      <w:pPr>
+        <w:ind w:left="720"/>
+        <w:rPr>
+          <w:lang w:val="en-US"/>
+        </w:rPr>
+      </w:pPr>
+    </w:p>
+    <w:p>
+      <w:pPr>
+        <w:ind w:left="720"/>
+        <w:rPr>
+          <w:lang w:val="en-US"/>
+        </w:rPr>
+      </w:pPr>
+    </w:p>
+    <w:p>
+      <w:pPr>
+        <w:ind w:left="720"/>
+        <w:rPr>
+          <w:lang w:val="en-US"/>
+        </w:rPr>
+      </w:pPr>
+    </w:p>
+    <w:p>
+      <w:pPr>
+        <w:ind w:left="720"/>
+        <w:rPr>
+          <w:lang w:val="en-US"/>
+        </w:rPr>
+      </w:pPr>
+    </w:p>
+    <w:p>
+      <w:pPr>
+        <w:ind w:left="720"/>
+        <w:rPr>
+          <w:lang w:val="en-US"/>
+        </w:rPr>
+      </w:pPr>
+    </w:p>
+    <w:p>
+      <w:pPr>
+        <w:ind w:left="720"/>
+        <w:rPr>
+          <w:lang w:val="en-US"/>
+        </w:rPr>
+      </w:pPr>
+    </w:p>
+    <w:p>
+      <w:pPr>
+        <w:ind w:left="720"/>
+        <w:rPr>
+          <w:lang w:val="en-US"/>
+        </w:rPr>
+      </w:pPr>
+    </w:p>
+    <w:p>
+      <w:pPr>
+        <w:ind w:left="720"/>
+        <w:rPr>
+          <w:lang w:val="en-US"/>
+        </w:rPr>
+      </w:pPr>
+    </w:p>
+    <w:p>
+      <w:pPr>
+        <w:ind w:left="720"/>
+        <w:rPr>
+          <w:lang w:val="en-US"/>
+        </w:rPr>
+      </w:pPr>
+    </w:p>
+    <w:p>
+      <w:pPr>
+        <w:ind w:left="720"/>
+        <w:rPr>
+          <w:lang w:val="en-US"/>
+        </w:rPr>
+      </w:pPr>
+    </w:p>
+    <w:p>
+      <w:pPr>
+        <w:ind w:left="720"/>
+        <w:rPr>
+          <w:lang w:val="en-US"/>
+        </w:rPr>
+      </w:pPr>
+    </w:p>
+    <w:p>
+      <w:pPr>
+        <w:ind w:left="720"/>
+        <w:rPr>
+          <w:lang w:val="en-US"/>
+        </w:rPr>
+      </w:pPr>
+    </w:p>
+    <w:p>
+      <w:pPr>
+        <w:ind w:left="720"/>
+        <w:rPr>
+          <w:lang w:val="en-US"/>
+        </w:rPr>
+      </w:pPr>
+    </w:p>
+    <w:p>
+      <w:pPr>
+        <w:pStyle w:val="Heading3"/>
+        <w:numPr>
+          <w:ilvl w:val="0"/>
+          <w:numId w:val="0"/>
+        </w:numPr>
+      </w:pPr>
+    </w:p>
+    <w:p>
+      <w:pPr>
+        <w:rPr>
+          <w:lang w:val="en-US"/>
+        </w:rPr>
+      </w:pPr>
+    </w:p>
+    <w:p>
+      <w:pPr>
+        <w:rPr>
+          <w:lang w:val="en-US"/>
+        </w:rPr>
+      </w:pPr>
+      <w:r>
+        <w:rPr>
+          <w:noProof/>
+        </w:rPr>
+        <w:lastRenderedPageBreak/>
+        <w:drawing>
+          <wp:inline distT="0" distB="0" distL="0" distR="0">
+            <wp:extent cx="5731510" cy="4322445"/>
+            <wp:effectExtent l="0" t="0" r="2540" b="1905"/>
+            <wp:docPr id="4" name="Picture 4"/>
+            <wp:cNvGraphicFramePr>
+              <a:graphicFrameLocks xmlns:a="http://schemas.openxmlformats.org/drawingml/2006/main" noChangeAspect="1"/>
+            </wp:cNvGraphicFramePr>
+            <a:graphic xmlns:a="http://schemas.openxmlformats.org/drawingml/2006/main">
+              <a:graphicData uri="http://schemas.openxmlformats.org/drawingml/2006/picture">
+                <pic:pic xmlns:pic="http://schemas.openxmlformats.org/drawingml/2006/picture">
+                  <pic:nvPicPr>
+                    <pic:cNvPr id="4" name="3C415C5.tmp"/>
+                    <pic:cNvPicPr/>
+                  </pic:nvPicPr>
+                  <pic:blipFill>
+                    <a:blip r:embed="rId9">
+                      <a:extLst>
+                        <a:ext uri="{28A0092B-C50C-407E-A947-70E740481C1C}">
+                          <a14:useLocalDpi xmlns:a14="http://schemas.microsoft.com/office/drawing/2010/main" val="0"/>
+                        </a:ext>
+                      </a:extLst>
+                    </a:blip>
+                    <a:stretch>
+                      <a:fillRect/>
+                    </a:stretch>
+                  </pic:blipFill>
+                  <pic:spPr>
+                    <a:xfrm>
+                      <a:off x="0" y="0"/>
+                      <a:ext cx="5731510" cy="4322445"/>
+                    </a:xfrm>
+                    <a:prstGeom prst="rect">
+                      <a:avLst/>
+                    </a:prstGeom>
+                  </pic:spPr>
+                </pic:pic>
+              </a:graphicData>
+            </a:graphic>
+          </wp:inline>
+        </w:drawing>
+      </w:r>
+    </w:p>
+    <w:p>
+      <w:pPr>
+        <w:rPr>
+          <w:lang w:val="en-US"/>
+        </w:rPr>
+      </w:pPr>
+      <w:r>
+        <w:rPr>
+          <w:noProof/>
+        </w:rPr>
+        <w:drawing>
+          <wp:inline distT="0" distB="0" distL="0" distR="0">
+            <wp:extent cx="5731510" cy="4337050"/>
+            <wp:effectExtent l="0" t="0" r="2540" b="6350"/>
+            <wp:docPr id="6" name="Picture 6"/>
+            <wp:cNvGraphicFramePr>
+              <a:graphicFrameLocks xmlns:a="http://schemas.openxmlformats.org/drawingml/2006/main" noChangeAspect="1"/>
+            </wp:cNvGraphicFramePr>
+            <a:graphic xmlns:a="http://schemas.openxmlformats.org/drawingml/2006/main">
+              <a:graphicData uri="http://schemas.openxmlformats.org/drawingml/2006/picture">
+                <pic:pic xmlns:pic="http://schemas.openxmlformats.org/drawingml/2006/picture">
+                  <pic:nvPicPr>
+                    <pic:cNvPr id="6" name="3C4BCA6.tmp"/>
+                    <pic:cNvPicPr/>
+                  </pic:nvPicPr>
+                  <pic:blipFill>
+                    <a:blip r:embed="rId10">
+                      <a:extLst>
+                        <a:ext uri="{28A0092B-C50C-407E-A947-70E740481C1C}">
+                          <a14:useLocalDpi xmlns:a14="http://schemas.microsoft.com/office/drawing/2010/main" val="0"/>
+                        </a:ext>
+                      </a:extLst>
+                    </a:blip>
+                    <a:stretch>
+                      <a:fillRect/>
+                    </a:stretch>
+                  </pic:blipFill>
+                  <pic:spPr>
+                    <a:xfrm>
+                      <a:off x="0" y="0"/>
+                      <a:ext cx="5731510" cy="4337050"/>
+                    </a:xfrm>
+                    <a:prstGeom prst="rect">
+                      <a:avLst/>
+                    </a:prstGeom>
+                  </pic:spPr>
+                </pic:pic>
+              </a:graphicData>
+            </a:graphic>
+          </wp:inline>
+        </w:drawing>
+      </w:r>
+    </w:p>
+    <w:p>
+      <w:pPr>
+        <w:rPr>
+          <w:lang w:val="en-US"/>
         </w:rPr>
       </w:pPr>
       <w:bookmarkStart w:id="0" w:name="_GoBack"/>
       <w:bookmarkEnd w:id="0"/>
     </w:p>
+    <w:p>
+      <w:pPr>
+        <w:pStyle w:val="Heading3"/>
+      </w:pPr>
+      <w:r>
+        <w:t>2 Neighbour</w:t>
+      </w:r>
+    </w:p>
+    <w:p>
+      <w:pPr>
+        <w:ind w:left="360"/>
+        <w:rPr>
+          <w:lang w:val="en-US"/>
+        </w:rPr>
+      </w:pPr>
+    </w:p>
     <w:sectPr>
-      <w:footerReference w:type="first" r:id="rId7"/>
+      <w:footerReference w:type="first" r:id="rId11"/>
       <w:pgSz w:w="11906" w:h="16838"/>
       <w:pgMar w:top="1440" w:right="1440" w:bottom="1440" w:left="1440" w:header="720" w:footer="720" w:gutter="0"/>
       <w:pgNumType w:start="0"/>
@@ -941,20 +4655,8 @@
               <w:szCs w:val="20"/>
               <w:lang w:val="en-GB" w:eastAsia="en-US"/>
             </w:rPr>
-            <w:t xml:space="preserve"> </w:t>
+            <w:t xml:space="preserve"> Dokumen</w:t>
           </w:r>
-          <w:proofErr w:type="spellStart"/>
-          <w:r>
-            <w:rPr>
-              <w:rFonts w:ascii="Arial" w:eastAsia="Times New Roman" w:hAnsi="Arial" w:cs="Times New Roman"/>
-              <w:b/>
-              <w:kern w:val="28"/>
-              <w:szCs w:val="20"/>
-              <w:lang w:val="en-GB" w:eastAsia="en-US"/>
-            </w:rPr>
-            <w:t>Dokumen</w:t>
-          </w:r>
-          <w:proofErr w:type="spellEnd"/>
         </w:p>
       </w:tc>
       <w:tc>
@@ -973,7 +4675,6 @@
               <w:lang w:val="en-GB" w:eastAsia="en-US"/>
             </w:rPr>
           </w:pPr>
-          <w:proofErr w:type="spellStart"/>
           <w:r>
             <w:rPr>
               <w:rFonts w:ascii="Arial" w:eastAsia="Times New Roman" w:hAnsi="Arial" w:cs="Times New Roman"/>
@@ -984,7 +4685,6 @@
             </w:rPr>
             <w:t>Halaman</w:t>
           </w:r>
-          <w:proofErr w:type="spellEnd"/>
         </w:p>
       </w:tc>
     </w:tr>
@@ -1051,7 +4751,6 @@
               <w:lang w:val="en-US" w:eastAsia="en-US"/>
             </w:rPr>
           </w:pPr>
-          <w:proofErr w:type="spellStart"/>
           <w:r>
             <w:rPr>
               <w:rFonts w:ascii="Arial" w:eastAsia="Times New Roman" w:hAnsi="Arial" w:cs="Times New Roman"/>
@@ -1062,72 +4761,7 @@
               <w:szCs w:val="26"/>
               <w:lang w:val="en-US" w:eastAsia="en-US"/>
             </w:rPr>
-            <w:t>Laporan</w:t>
-          </w:r>
-          <w:proofErr w:type="spellEnd"/>
-          <w:r>
-            <w:rPr>
-              <w:rFonts w:ascii="Arial" w:eastAsia="Times New Roman" w:hAnsi="Arial" w:cs="Times New Roman"/>
-              <w:b/>
-              <w:i/>
-              <w:kern w:val="28"/>
-              <w:sz w:val="26"/>
-              <w:szCs w:val="26"/>
-              <w:lang w:val="en-US" w:eastAsia="en-US"/>
-            </w:rPr>
-            <w:t xml:space="preserve"> </w:t>
-          </w:r>
-          <w:proofErr w:type="spellStart"/>
-          <w:r>
-            <w:rPr>
-              <w:rFonts w:ascii="Arial" w:eastAsia="Times New Roman" w:hAnsi="Arial" w:cs="Times New Roman"/>
-              <w:b/>
-              <w:i/>
-              <w:kern w:val="28"/>
-              <w:sz w:val="26"/>
-              <w:szCs w:val="26"/>
-              <w:lang w:val="en-US" w:eastAsia="en-US"/>
-            </w:rPr>
-            <w:t>Tugas</w:t>
-          </w:r>
-          <w:proofErr w:type="spellEnd"/>
-          <w:r>
-            <w:rPr>
-              <w:rFonts w:ascii="Arial" w:eastAsia="Times New Roman" w:hAnsi="Arial" w:cs="Times New Roman"/>
-              <w:b/>
-              <w:i/>
-              <w:kern w:val="28"/>
-              <w:sz w:val="26"/>
-              <w:szCs w:val="26"/>
-              <w:lang w:val="en-US" w:eastAsia="en-US"/>
-            </w:rPr>
-            <w:t xml:space="preserve"> </w:t>
-          </w:r>
-          <w:proofErr w:type="spellStart"/>
-          <w:r>
-            <w:rPr>
-              <w:rFonts w:ascii="Arial" w:eastAsia="Times New Roman" w:hAnsi="Arial" w:cs="Times New Roman"/>
-              <w:b/>
-              <w:i/>
-              <w:kern w:val="28"/>
-              <w:sz w:val="26"/>
-              <w:szCs w:val="26"/>
-              <w:lang w:val="en-US" w:eastAsia="en-US"/>
-            </w:rPr>
-            <w:t>Besar</w:t>
-          </w:r>
-          <w:proofErr w:type="spellEnd"/>
-          <w:r>
-            <w:rPr>
-              <w:rFonts w:ascii="Arial" w:eastAsia="Times New Roman" w:hAnsi="Arial" w:cs="Times New Roman"/>
-              <w:b/>
-              <w:i/>
-              <w:kern w:val="28"/>
-              <w:sz w:val="26"/>
-              <w:szCs w:val="26"/>
-              <w:lang w:val="en-US" w:eastAsia="en-US"/>
-            </w:rPr>
-            <w:t xml:space="preserve"> III</w:t>
+            <w:t>Laporan Tugas Besar III</w:t>
           </w:r>
         </w:p>
       </w:tc>
@@ -1247,7 +4881,7 @@
               <w:szCs w:val="20"/>
               <w:lang w:val="en-GB" w:eastAsia="en-US"/>
             </w:rPr>
-            <w:t>1</w:t>
+            <w:t>5</w:t>
           </w:r>
           <w:r>
             <w:rPr>
@@ -1324,7 +4958,6 @@
               <w:lang w:val="en-GB" w:eastAsia="en-US"/>
             </w:rPr>
           </w:pPr>
-          <w:proofErr w:type="spellStart"/>
           <w:r>
             <w:rPr>
               <w:rFonts w:ascii="Arial" w:eastAsia="Times New Roman" w:hAnsi="Arial" w:cs="Times New Roman"/>
@@ -1335,7 +4968,6 @@
             </w:rPr>
             <w:t>Revisi</w:t>
           </w:r>
-          <w:proofErr w:type="spellEnd"/>
         </w:p>
       </w:tc>
       <w:tc>
@@ -1385,7 +5017,6 @@
               <w:lang w:val="en-GB" w:eastAsia="en-US"/>
             </w:rPr>
           </w:pPr>
-          <w:proofErr w:type="spellStart"/>
           <w:r>
             <w:rPr>
               <w:rFonts w:ascii="Arial" w:eastAsia="Times New Roman" w:hAnsi="Arial" w:cs="Times New Roman"/>
@@ -1395,19 +5026,7 @@
               <w:szCs w:val="20"/>
               <w:lang w:val="en-GB" w:eastAsia="en-US"/>
             </w:rPr>
-            <w:t>Tgl</w:t>
-          </w:r>
-          <w:proofErr w:type="spellEnd"/>
-          <w:r>
-            <w:rPr>
-              <w:rFonts w:ascii="Arial" w:eastAsia="Times New Roman" w:hAnsi="Arial" w:cs="Times New Roman"/>
-              <w:i/>
-              <w:kern w:val="28"/>
-              <w:sz w:val="20"/>
-              <w:szCs w:val="20"/>
-              <w:lang w:val="en-GB" w:eastAsia="en-US"/>
-            </w:rPr>
-            <w:t xml:space="preserve">: </w:t>
+            <w:t xml:space="preserve">Tgl: </w:t>
           </w:r>
           <w:r>
             <w:rPr>
@@ -1500,6 +5119,343 @@
     </w:p>
   </w:footnote>
 </w:footnotes>
+</file>
+
+<file path=word/numbering.xml><?xml version="1.0" encoding="utf-8"?>
+<w:numbering xmlns:wpc="http://schemas.microsoft.com/office/word/2010/wordprocessingCanvas" xmlns:cx="http://schemas.microsoft.com/office/drawing/2014/chartex" xmlns:cx1="http://schemas.microsoft.com/office/drawing/2015/9/8/chartex" xmlns:mc="http://schemas.openxmlformats.org/markup-compatibility/2006" xmlns:o="urn:schemas-microsoft-com:office:office" xmlns:r="http://schemas.openxmlformats.org/officeDocument/2006/relationships" xmlns:m="http://schemas.openxmlformats.org/officeDocument/2006/math" xmlns:v="urn:schemas-microsoft-com:vml" xmlns:wp14="http://schemas.microsoft.com/office/word/2010/wordprocessingDrawing" xmlns:wp="http://schemas.openxmlformats.org/drawingml/2006/wordprocessingDrawing" xmlns:w10="urn:schemas-microsoft-com:office:word" xmlns:w="http://schemas.openxmlformats.org/wordprocessingml/2006/main" xmlns:w14="http://schemas.microsoft.com/office/word/2010/wordml" xmlns:w15="http://schemas.microsoft.com/office/word/2012/wordml" xmlns:w16se="http://schemas.microsoft.com/office/word/2015/wordml/symex" xmlns:wpg="http://schemas.microsoft.com/office/word/2010/wordprocessingGroup" xmlns:wpi="http://schemas.microsoft.com/office/word/2010/wordprocessingInk" xmlns:wne="http://schemas.microsoft.com/office/word/2006/wordml" xmlns:wps="http://schemas.microsoft.com/office/word/2010/wordprocessingShape" mc:Ignorable="w14 w15 w16se wp14">
+  <w:abstractNum w:abstractNumId="0" w15:restartNumberingAfterBreak="0">
+    <w:nsid w:val="0860718C"/>
+    <w:multiLevelType w:val="multilevel"/>
+    <w:tmpl w:val="19FC340A"/>
+    <w:lvl w:ilvl="0">
+      <w:start w:val="1"/>
+      <w:numFmt w:val="decimal"/>
+      <w:lvlText w:val="%1."/>
+      <w:lvlJc w:val="left"/>
+      <w:pPr>
+        <w:ind w:left="360" w:hanging="360"/>
+      </w:pPr>
+    </w:lvl>
+    <w:lvl w:ilvl="1">
+      <w:start w:val="1"/>
+      <w:numFmt w:val="decimal"/>
+      <w:pStyle w:val="Heading3"/>
+      <w:lvlText w:val="%1.%2."/>
+      <w:lvlJc w:val="left"/>
+      <w:pPr>
+        <w:ind w:left="792" w:hanging="432"/>
+      </w:pPr>
+      <w:rPr>
+        <w:rFonts w:ascii="Times New Roman" w:hAnsi="Times New Roman" w:cs="Times New Roman"/>
+        <w:b w:val="0"/>
+        <w:bCs w:val="0"/>
+        <w:i w:val="0"/>
+        <w:iCs w:val="0"/>
+        <w:caps w:val="0"/>
+        <w:smallCaps w:val="0"/>
+        <w:strike w:val="0"/>
+        <w:dstrike w:val="0"/>
+        <w:outline w:val="0"/>
+        <w:shadow w:val="0"/>
+        <w:emboss w:val="0"/>
+        <w:imprint w:val="0"/>
+        <w:noProof w:val="0"/>
+        <w:snapToGrid w:val="0"/>
+        <w:vanish w:val="0"/>
+        <w:color w:val="000000"/>
+        <w:spacing w:val="0"/>
+        <w:w w:val="0"/>
+        <w:kern w:val="0"/>
+        <w:position w:val="0"/>
+        <w:sz w:val="0"/>
+        <w:szCs w:val="0"/>
+        <w:u w:val="none" w:color="000000"/>
+        <w:effect w:val="none"/>
+        <w:bdr w:val="none" w:sz="0" w:space="0" w:color="000000"/>
+        <w:shd w:val="clear" w:color="000000" w:fill="000000"/>
+        <w:vertAlign w:val="baseline"/>
+        <w:em w:val="none"/>
+        <w:lang w:val="x-none" w:eastAsia="x-none" w:bidi="x-none"/>
+        <w:specVanish w:val="0"/>
+        <w14:glow w14:rad="0">
+          <w14:srgbClr w14:val="000000"/>
+        </w14:glow>
+        <w14:shadow w14:blurRad="0" w14:dist="0" w14:dir="0" w14:sx="0" w14:sy="0" w14:kx="0" w14:ky="0" w14:algn="none">
+          <w14:srgbClr w14:val="000000"/>
+        </w14:shadow>
+        <w14:reflection w14:blurRad="0" w14:stA="0" w14:stPos="0" w14:endA="0" w14:endPos="0" w14:dist="0" w14:dir="0" w14:fadeDir="0" w14:sx="0" w14:sy="0" w14:kx="0" w14:ky="0" w14:algn="none"/>
+        <w14:textOutline w14:w="0" w14:cap="rnd" w14:cmpd="sng" w14:algn="ctr">
+          <w14:noFill/>
+          <w14:prstDash w14:val="solid"/>
+          <w14:bevel/>
+        </w14:textOutline>
+        <w14:scene3d>
+          <w14:camera w14:prst="orthographicFront"/>
+          <w14:lightRig w14:rig="threePt" w14:dir="t">
+            <w14:rot w14:lat="0" w14:lon="0" w14:rev="0"/>
+          </w14:lightRig>
+        </w14:scene3d>
+        <w14:props3d w14:extrusionH="0" w14:contourW="0" w14:prstMaterial="none"/>
+        <w14:ligatures w14:val="none"/>
+        <w14:numForm w14:val="default"/>
+        <w14:numSpacing w14:val="default"/>
+        <w14:stylisticSets/>
+        <w14:cntxtAlts w14:val="0"/>
+      </w:rPr>
+    </w:lvl>
+    <w:lvl w:ilvl="2">
+      <w:start w:val="1"/>
+      <w:numFmt w:val="decimal"/>
+      <w:lvlText w:val="%1.%2.%3."/>
+      <w:lvlJc w:val="left"/>
+      <w:pPr>
+        <w:ind w:left="1224" w:hanging="504"/>
+      </w:pPr>
+    </w:lvl>
+    <w:lvl w:ilvl="3">
+      <w:start w:val="1"/>
+      <w:numFmt w:val="decimal"/>
+      <w:lvlText w:val="%1.%2.%3.%4."/>
+      <w:lvlJc w:val="left"/>
+      <w:pPr>
+        <w:ind w:left="1728" w:hanging="648"/>
+      </w:pPr>
+    </w:lvl>
+    <w:lvl w:ilvl="4">
+      <w:start w:val="1"/>
+      <w:numFmt w:val="decimal"/>
+      <w:lvlText w:val="%1.%2.%3.%4.%5."/>
+      <w:lvlJc w:val="left"/>
+      <w:pPr>
+        <w:ind w:left="2232" w:hanging="792"/>
+      </w:pPr>
+    </w:lvl>
+    <w:lvl w:ilvl="5">
+      <w:start w:val="1"/>
+      <w:numFmt w:val="decimal"/>
+      <w:lvlText w:val="%1.%2.%3.%4.%5.%6."/>
+      <w:lvlJc w:val="left"/>
+      <w:pPr>
+        <w:ind w:left="2736" w:hanging="936"/>
+      </w:pPr>
+    </w:lvl>
+    <w:lvl w:ilvl="6">
+      <w:start w:val="1"/>
+      <w:numFmt w:val="decimal"/>
+      <w:lvlText w:val="%1.%2.%3.%4.%5.%6.%7."/>
+      <w:lvlJc w:val="left"/>
+      <w:pPr>
+        <w:ind w:left="3240" w:hanging="1080"/>
+      </w:pPr>
+    </w:lvl>
+    <w:lvl w:ilvl="7">
+      <w:start w:val="1"/>
+      <w:numFmt w:val="decimal"/>
+      <w:lvlText w:val="%1.%2.%3.%4.%5.%6.%7.%8."/>
+      <w:lvlJc w:val="left"/>
+      <w:pPr>
+        <w:ind w:left="3744" w:hanging="1224"/>
+      </w:pPr>
+    </w:lvl>
+    <w:lvl w:ilvl="8">
+      <w:start w:val="1"/>
+      <w:numFmt w:val="decimal"/>
+      <w:lvlText w:val="%1.%2.%3.%4.%5.%6.%7.%8.%9."/>
+      <w:lvlJc w:val="left"/>
+      <w:pPr>
+        <w:ind w:left="4320" w:hanging="1440"/>
+      </w:pPr>
+    </w:lvl>
+  </w:abstractNum>
+  <w:abstractNum w:abstractNumId="1" w15:restartNumberingAfterBreak="0">
+    <w:nsid w:val="2E676878"/>
+    <w:multiLevelType w:val="hybridMultilevel"/>
+    <w:tmpl w:val="94C83750"/>
+    <w:lvl w:ilvl="0" w:tplc="0421000F">
+      <w:start w:val="1"/>
+      <w:numFmt w:val="decimal"/>
+      <w:lvlText w:val="%1."/>
+      <w:lvlJc w:val="left"/>
+      <w:pPr>
+        <w:ind w:left="720" w:hanging="360"/>
+      </w:pPr>
+      <w:rPr>
+        <w:rFonts w:hint="default"/>
+      </w:rPr>
+    </w:lvl>
+    <w:lvl w:ilvl="1" w:tplc="04210019" w:tentative="1">
+      <w:start w:val="1"/>
+      <w:numFmt w:val="lowerLetter"/>
+      <w:lvlText w:val="%2."/>
+      <w:lvlJc w:val="left"/>
+      <w:pPr>
+        <w:ind w:left="1440" w:hanging="360"/>
+      </w:pPr>
+    </w:lvl>
+    <w:lvl w:ilvl="2" w:tplc="0421001B" w:tentative="1">
+      <w:start w:val="1"/>
+      <w:numFmt w:val="lowerRoman"/>
+      <w:lvlText w:val="%3."/>
+      <w:lvlJc w:val="right"/>
+      <w:pPr>
+        <w:ind w:left="2160" w:hanging="180"/>
+      </w:pPr>
+    </w:lvl>
+    <w:lvl w:ilvl="3" w:tplc="0421000F" w:tentative="1">
+      <w:start w:val="1"/>
+      <w:numFmt w:val="decimal"/>
+      <w:lvlText w:val="%4."/>
+      <w:lvlJc w:val="left"/>
+      <w:pPr>
+        <w:ind w:left="2880" w:hanging="360"/>
+      </w:pPr>
+    </w:lvl>
+    <w:lvl w:ilvl="4" w:tplc="04210019" w:tentative="1">
+      <w:start w:val="1"/>
+      <w:numFmt w:val="lowerLetter"/>
+      <w:lvlText w:val="%5."/>
+      <w:lvlJc w:val="left"/>
+      <w:pPr>
+        <w:ind w:left="3600" w:hanging="360"/>
+      </w:pPr>
+    </w:lvl>
+    <w:lvl w:ilvl="5" w:tplc="0421001B" w:tentative="1">
+      <w:start w:val="1"/>
+      <w:numFmt w:val="lowerRoman"/>
+      <w:lvlText w:val="%6."/>
+      <w:lvlJc w:val="right"/>
+      <w:pPr>
+        <w:ind w:left="4320" w:hanging="180"/>
+      </w:pPr>
+    </w:lvl>
+    <w:lvl w:ilvl="6" w:tplc="0421000F" w:tentative="1">
+      <w:start w:val="1"/>
+      <w:numFmt w:val="decimal"/>
+      <w:lvlText w:val="%7."/>
+      <w:lvlJc w:val="left"/>
+      <w:pPr>
+        <w:ind w:left="5040" w:hanging="360"/>
+      </w:pPr>
+    </w:lvl>
+    <w:lvl w:ilvl="7" w:tplc="04210019" w:tentative="1">
+      <w:start w:val="1"/>
+      <w:numFmt w:val="lowerLetter"/>
+      <w:lvlText w:val="%8."/>
+      <w:lvlJc w:val="left"/>
+      <w:pPr>
+        <w:ind w:left="5760" w:hanging="360"/>
+      </w:pPr>
+    </w:lvl>
+    <w:lvl w:ilvl="8" w:tplc="0421001B" w:tentative="1">
+      <w:start w:val="1"/>
+      <w:numFmt w:val="lowerRoman"/>
+      <w:lvlText w:val="%9."/>
+      <w:lvlJc w:val="right"/>
+      <w:pPr>
+        <w:ind w:left="6480" w:hanging="180"/>
+      </w:pPr>
+    </w:lvl>
+  </w:abstractNum>
+  <w:abstractNum w:abstractNumId="2" w15:restartNumberingAfterBreak="0">
+    <w:nsid w:val="65AF28A8"/>
+    <w:multiLevelType w:val="hybridMultilevel"/>
+    <w:tmpl w:val="44420DBE"/>
+    <w:lvl w:ilvl="0" w:tplc="AAC82892">
+      <w:start w:val="1"/>
+      <w:numFmt w:val="decimal"/>
+      <w:lvlText w:val="%1."/>
+      <w:lvlJc w:val="left"/>
+      <w:pPr>
+        <w:ind w:left="1080" w:hanging="360"/>
+      </w:pPr>
+      <w:rPr>
+        <w:rFonts w:hint="default"/>
+        <w:b/>
+      </w:rPr>
+    </w:lvl>
+    <w:lvl w:ilvl="1" w:tplc="04210019" w:tentative="1">
+      <w:start w:val="1"/>
+      <w:numFmt w:val="lowerLetter"/>
+      <w:lvlText w:val="%2."/>
+      <w:lvlJc w:val="left"/>
+      <w:pPr>
+        <w:ind w:left="1800" w:hanging="360"/>
+      </w:pPr>
+    </w:lvl>
+    <w:lvl w:ilvl="2" w:tplc="0421001B" w:tentative="1">
+      <w:start w:val="1"/>
+      <w:numFmt w:val="lowerRoman"/>
+      <w:lvlText w:val="%3."/>
+      <w:lvlJc w:val="right"/>
+      <w:pPr>
+        <w:ind w:left="2520" w:hanging="180"/>
+      </w:pPr>
+    </w:lvl>
+    <w:lvl w:ilvl="3" w:tplc="0421000F" w:tentative="1">
+      <w:start w:val="1"/>
+      <w:numFmt w:val="decimal"/>
+      <w:lvlText w:val="%4."/>
+      <w:lvlJc w:val="left"/>
+      <w:pPr>
+        <w:ind w:left="3240" w:hanging="360"/>
+      </w:pPr>
+    </w:lvl>
+    <w:lvl w:ilvl="4" w:tplc="04210019" w:tentative="1">
+      <w:start w:val="1"/>
+      <w:numFmt w:val="lowerLetter"/>
+      <w:lvlText w:val="%5."/>
+      <w:lvlJc w:val="left"/>
+      <w:pPr>
+        <w:ind w:left="3960" w:hanging="360"/>
+      </w:pPr>
+    </w:lvl>
+    <w:lvl w:ilvl="5" w:tplc="0421001B" w:tentative="1">
+      <w:start w:val="1"/>
+      <w:numFmt w:val="lowerRoman"/>
+      <w:lvlText w:val="%6."/>
+      <w:lvlJc w:val="right"/>
+      <w:pPr>
+        <w:ind w:left="4680" w:hanging="180"/>
+      </w:pPr>
+    </w:lvl>
+    <w:lvl w:ilvl="6" w:tplc="0421000F" w:tentative="1">
+      <w:start w:val="1"/>
+      <w:numFmt w:val="decimal"/>
+      <w:lvlText w:val="%7."/>
+      <w:lvlJc w:val="left"/>
+      <w:pPr>
+        <w:ind w:left="5400" w:hanging="360"/>
+      </w:pPr>
+    </w:lvl>
+    <w:lvl w:ilvl="7" w:tplc="04210019" w:tentative="1">
+      <w:start w:val="1"/>
+      <w:numFmt w:val="lowerLetter"/>
+      <w:lvlText w:val="%8."/>
+      <w:lvlJc w:val="left"/>
+      <w:pPr>
+        <w:ind w:left="6120" w:hanging="360"/>
+      </w:pPr>
+    </w:lvl>
+    <w:lvl w:ilvl="8" w:tplc="0421001B" w:tentative="1">
+      <w:start w:val="1"/>
+      <w:numFmt w:val="lowerRoman"/>
+      <w:lvlText w:val="%9."/>
+      <w:lvlJc w:val="right"/>
+      <w:pPr>
+        <w:ind w:left="6840" w:hanging="180"/>
+      </w:pPr>
+    </w:lvl>
+  </w:abstractNum>
+  <w:num w:numId="1">
+    <w:abstractNumId w:val="1"/>
+  </w:num>
+  <w:num w:numId="2">
+    <w:abstractNumId w:val="0"/>
+  </w:num>
+  <w:num w:numId="3">
+    <w:abstractNumId w:val="2"/>
+  </w:num>
+</w:numbering>
 </file>
 
 <file path=word/styles.xml><?xml version="1.0" encoding="utf-8"?>
@@ -1904,10 +5860,81 @@
       <w:sz w:val="24"/>
     </w:rPr>
   </w:style>
+  <w:style w:type="paragraph" w:styleId="Heading1">
+    <w:name w:val="heading 1"/>
+    <w:basedOn w:val="Normal"/>
+    <w:next w:val="Normal"/>
+    <w:link w:val="Heading1Char"/>
+    <w:uiPriority w:val="9"/>
+    <w:qFormat/>
+    <w:rsid w:val="006114BB"/>
+    <w:pPr>
+      <w:keepNext/>
+      <w:keepLines/>
+      <w:spacing w:before="240" w:after="0"/>
+      <w:outlineLvl w:val="0"/>
+    </w:pPr>
+    <w:rPr>
+      <w:rFonts w:eastAsiaTheme="majorEastAsia" w:cstheme="majorBidi"/>
+      <w:b/>
+      <w:color w:val="000000" w:themeColor="text1"/>
+      <w:sz w:val="32"/>
+      <w:szCs w:val="32"/>
+    </w:rPr>
+  </w:style>
+  <w:style w:type="paragraph" w:styleId="Heading2">
+    <w:name w:val="heading 2"/>
+    <w:basedOn w:val="Normal"/>
+    <w:next w:val="Normal"/>
+    <w:link w:val="Heading2Char"/>
+    <w:uiPriority w:val="9"/>
+    <w:unhideWhenUsed/>
+    <w:qFormat/>
+    <w:rsid w:val="00B62004"/>
+    <w:pPr>
+      <w:keepNext/>
+      <w:keepLines/>
+      <w:spacing w:before="40" w:after="0"/>
+      <w:outlineLvl w:val="1"/>
+    </w:pPr>
+    <w:rPr>
+      <w:rFonts w:eastAsiaTheme="majorEastAsia" w:cstheme="majorBidi"/>
+      <w:b/>
+      <w:color w:val="000000" w:themeColor="text1"/>
+      <w:sz w:val="28"/>
+      <w:szCs w:val="26"/>
+    </w:rPr>
+  </w:style>
+  <w:style w:type="paragraph" w:styleId="Heading3">
+    <w:name w:val="heading 3"/>
+    <w:basedOn w:val="Normal"/>
+    <w:next w:val="Normal"/>
+    <w:link w:val="Heading3Char"/>
+    <w:uiPriority w:val="9"/>
+    <w:unhideWhenUsed/>
+    <w:qFormat/>
+    <w:rsid w:val="004B463A"/>
+    <w:pPr>
+      <w:keepNext/>
+      <w:keepLines/>
+      <w:numPr>
+        <w:ilvl w:val="1"/>
+        <w:numId w:val="2"/>
+      </w:numPr>
+      <w:spacing w:before="40" w:after="0"/>
+      <w:outlineLvl w:val="2"/>
+    </w:pPr>
+    <w:rPr>
+      <w:rFonts w:eastAsiaTheme="majorEastAsia" w:cstheme="majorBidi"/>
+      <w:b/>
+      <w:color w:val="000000" w:themeColor="text1"/>
+      <w:szCs w:val="24"/>
+      <w:lang w:val="en-US"/>
+    </w:rPr>
+  </w:style>
   <w:style w:type="character" w:default="1" w:styleId="DefaultParagraphFont">
     <w:name w:val="Default Paragraph Font"/>
     <w:uiPriority w:val="1"/>
-    <w:semiHidden/>
     <w:unhideWhenUsed/>
   </w:style>
   <w:style w:type="table" w:default="1" w:styleId="TableNormal">
@@ -1974,6 +6001,60 @@
     <w:link w:val="Footer"/>
     <w:uiPriority w:val="99"/>
     <w:rsid w:val="00E41F0C"/>
+  </w:style>
+  <w:style w:type="character" w:customStyle="1" w:styleId="Heading1Char">
+    <w:name w:val="Heading 1 Char"/>
+    <w:basedOn w:val="DefaultParagraphFont"/>
+    <w:link w:val="Heading1"/>
+    <w:uiPriority w:val="9"/>
+    <w:rsid w:val="006114BB"/>
+    <w:rPr>
+      <w:rFonts w:ascii="Times New Roman" w:eastAsiaTheme="majorEastAsia" w:hAnsi="Times New Roman" w:cstheme="majorBidi"/>
+      <w:b/>
+      <w:color w:val="000000" w:themeColor="text1"/>
+      <w:sz w:val="32"/>
+      <w:szCs w:val="32"/>
+    </w:rPr>
+  </w:style>
+  <w:style w:type="character" w:customStyle="1" w:styleId="Heading2Char">
+    <w:name w:val="Heading 2 Char"/>
+    <w:basedOn w:val="DefaultParagraphFont"/>
+    <w:link w:val="Heading2"/>
+    <w:uiPriority w:val="9"/>
+    <w:rsid w:val="00B62004"/>
+    <w:rPr>
+      <w:rFonts w:ascii="Times New Roman" w:eastAsiaTheme="majorEastAsia" w:hAnsi="Times New Roman" w:cstheme="majorBidi"/>
+      <w:b/>
+      <w:color w:val="000000" w:themeColor="text1"/>
+      <w:sz w:val="28"/>
+      <w:szCs w:val="26"/>
+    </w:rPr>
+  </w:style>
+  <w:style w:type="paragraph" w:styleId="ListParagraph">
+    <w:name w:val="List Paragraph"/>
+    <w:basedOn w:val="Normal"/>
+    <w:uiPriority w:val="34"/>
+    <w:qFormat/>
+    <w:rsid w:val="005908BF"/>
+    <w:pPr>
+      <w:ind w:left="720"/>
+      <w:contextualSpacing/>
+    </w:pPr>
+  </w:style>
+  <w:style w:type="character" w:customStyle="1" w:styleId="Heading3Char">
+    <w:name w:val="Heading 3 Char"/>
+    <w:basedOn w:val="DefaultParagraphFont"/>
+    <w:link w:val="Heading3"/>
+    <w:uiPriority w:val="9"/>
+    <w:rsid w:val="004B463A"/>
+    <w:rPr>
+      <w:rFonts w:ascii="Times New Roman" w:eastAsiaTheme="majorEastAsia" w:hAnsi="Times New Roman" w:cstheme="majorBidi"/>
+      <w:b/>
+      <w:color w:val="000000" w:themeColor="text1"/>
+      <w:sz w:val="24"/>
+      <w:szCs w:val="24"/>
+      <w:lang w:val="en-US"/>
+    </w:rPr>
   </w:style>
 </w:styles>
 </file>

</xml_diff>